<commit_message>
maj hlm + fix csl (export bib)
</commit_message>
<xml_diff>
--- a/hlm2020_nb/hlm2020_nb_rapport.docx
+++ b/hlm2020_nb/hlm2020_nb_rapport.docx
@@ -93,7 +93,19 @@
             <w:pStyle w:val="En-ttedetabledesmatires"/>
           </w:pPr>
           <w:r>
-            <w:t xml:space="preserve">Table of Contents</w:t>
+            <w:t xml:space="preserve">Table</w:t>
+          </w:r>
+          <w:r>
+            <w:t xml:space="preserve"> </w:t>
+          </w:r>
+          <w:r>
+            <w:t xml:space="preserve">des</w:t>
+          </w:r>
+          <w:r>
+            <w:t xml:space="preserve"> </w:t>
+          </w:r>
+          <w:r>
+            <w:t xml:space="preserve">matières</w:t>
           </w:r>
         </w:p>
         <w:p>
@@ -106,46 +118,89 @@
         </w:p>
       </w:sdtContent>
     </w:sdt>
+    <w:bookmarkStart w:id="20" w:name="X8ac0217d2010e0c6df150df0855102e2dca5619"/>
     <w:p>
       <w:pPr>
         <w:pStyle w:val="Titre1"/>
       </w:pPr>
-      <w:bookmarkStart w:id="20" w:name="X8ac0217d2010e0c6df150df0855102e2dca5619"/>
       <w:r>
         <w:t xml:space="preserve">Etat des lieux des contacts avec les classes</w:t>
       </w:r>
-      <w:bookmarkEnd w:id="20"/>
     </w:p>
     <w:p>
       <w:pPr>
         <w:pStyle w:val="FirstParagraph"/>
       </w:pPr>
       <w:r>
-        <w:t xml:space="preserve">En tout, au 23 décembre 2020, j’ai reçu officiellement les coordonnées de 6 classes :</w:t>
-      </w:r>
-    </w:p>
-    <w:p>
-      <w:pPr>
+        <w:t xml:space="preserve">En tout, au 22 janvier 2021, j’ai reçu officiellement les coordonnées de 7 classes :</w:t>
+      </w:r>
+    </w:p>
+    <w:p>
+      <w:pPr>
+        <w:numPr>
+          <w:ilvl w:val="0"/>
+          <w:numId w:val="1001"/>
+        </w:numPr>
         <w:pStyle w:val="Compact"/>
-        <w:numPr>
+      </w:pPr>
+      <w:r>
+        <w:t xml:space="preserve">3 classes dans le cycle 1</w:t>
+      </w:r>
+    </w:p>
+    <w:p>
+      <w:pPr>
+        <w:numPr>
+          <w:ilvl w:val="0"/>
           <w:numId w:val="1001"/>
+        </w:numPr>
+        <w:pStyle w:val="Compact"/>
+      </w:pPr>
+      <w:r>
+        <w:t xml:space="preserve">4 classes dans le cycle 2</w:t>
+      </w:r>
+    </w:p>
+    <w:p>
+      <w:pPr>
+        <w:pStyle w:val="FirstParagraph"/>
+      </w:pPr>
+      <w:r>
+        <w:t xml:space="preserve">Après contact et demande d’autorisation de récolter des données, je me suis retrouvé dans la situation suivante :</w:t>
+      </w:r>
+    </w:p>
+    <w:p>
+      <w:pPr>
+        <w:numPr>
           <w:ilvl w:val="0"/>
-        </w:numPr>
-      </w:pPr>
-      <w:r>
-        <w:t xml:space="preserve">3 classes dans le cycle 1</w:t>
-      </w:r>
-    </w:p>
-    <w:p>
-      <w:pPr>
+          <w:numId w:val="1002"/>
+        </w:numPr>
         <w:pStyle w:val="Compact"/>
-        <w:numPr>
-          <w:numId w:val="1001"/>
+      </w:pPr>
+      <w:r>
+        <w:t xml:space="preserve">3 classes ont accepté de participer</w:t>
+      </w:r>
+    </w:p>
+    <w:p>
+      <w:pPr>
+        <w:numPr>
           <w:ilvl w:val="0"/>
-        </w:numPr>
-      </w:pPr>
-      <w:r>
-        <w:t xml:space="preserve">3 classes dans le cycle 2</w:t>
+          <w:numId w:val="1002"/>
+        </w:numPr>
+        <w:pStyle w:val="Compact"/>
+      </w:pPr>
+      <w:r>
+        <w:t xml:space="preserve">1 classe n’a pas rendu réponse</w:t>
+      </w:r>
+    </w:p>
+    <w:p>
+      <w:pPr>
+        <w:numPr>
+          <w:ilvl w:val="0"/>
+          <w:numId w:val="1002"/>
+        </w:numPr>
+        <w:pStyle w:val="Compact"/>
+      </w:pPr>
+      <w:r>
+        <w:t xml:space="preserve">3 classes ont refusé</w:t>
       </w:r>
     </w:p>
     <w:p>
@@ -153,62 +208,18 @@
         <w:pStyle w:val="FirstParagraph"/>
       </w:pPr>
       <w:r>
-        <w:t xml:space="preserve">Après contact et demande d’autorisation de récolter des données, je me suis retrouvé dans la situation suivante :</w:t>
-      </w:r>
-    </w:p>
-    <w:p>
-      <w:pPr>
-        <w:pStyle w:val="Compact"/>
-        <w:numPr>
-          <w:numId w:val="1002"/>
-          <w:ilvl w:val="0"/>
-        </w:numPr>
-      </w:pPr>
-      <w:r>
-        <w:t xml:space="preserve">2 classes ont accepté de participer</w:t>
-      </w:r>
-    </w:p>
-    <w:p>
-      <w:pPr>
-        <w:pStyle w:val="Compact"/>
-        <w:numPr>
-          <w:numId w:val="1002"/>
-          <w:ilvl w:val="0"/>
-        </w:numPr>
-      </w:pPr>
-      <w:r>
-        <w:t xml:space="preserve">1 classe n’a pas rendu réponse</w:t>
-      </w:r>
-    </w:p>
-    <w:p>
-      <w:pPr>
-        <w:pStyle w:val="Compact"/>
-        <w:numPr>
-          <w:numId w:val="1002"/>
-          <w:ilvl w:val="0"/>
-        </w:numPr>
-      </w:pPr>
-      <w:r>
-        <w:t xml:space="preserve">3 classes ont refusé</w:t>
-      </w:r>
-    </w:p>
-    <w:p>
-      <w:pPr>
-        <w:pStyle w:val="FirstParagraph"/>
-      </w:pPr>
-      <w:r>
         <w:t xml:space="preserve">Les 3 refus reposent sur les arguments de manque de temps ou de surcharge.</w:t>
       </w:r>
     </w:p>
+    <w:bookmarkEnd w:id="20"/>
+    <w:bookmarkStart w:id="21" w:name="résumé-de-léchantillon"/>
     <w:p>
       <w:pPr>
         <w:pStyle w:val="Titre1"/>
       </w:pPr>
-      <w:bookmarkStart w:id="21" w:name="résumé-de-léchantillon"/>
       <w:r>
         <w:t xml:space="preserve">Résumé de l’échantillon</w:t>
       </w:r>
-      <w:bookmarkEnd w:id="21"/>
     </w:p>
     <w:p>
       <w:pPr>
@@ -238,7 +249,7 @@
         <w:t xml:space="preserve"> </w:t>
       </w:r>
       <w:r>
-        <w:t xml:space="preserve">donne une idées des 2 classes.</w:t>
+        <w:t xml:space="preserve">donne une idées des classes qui participent.</w:t>
       </w:r>
     </w:p>
     <w:p>
@@ -249,7 +260,7 @@
         <w:rPr/>
         <w:t xml:space="preserve">Table </w:t>
       </w:r>
-      <w:bookmarkStart w:id="700dc683-e834-4df7-adeb-170ca143a276" w:name="samp"/>
+      <w:bookmarkStart w:id="7a1f06d8-b1bb-4ce5-b5b8-8e31920a019a" w:name="samp"/>
       <w:r xmlns:w="http://schemas.openxmlformats.org/wordprocessingml/2006/main" xmlns:wp="http://schemas.openxmlformats.org/drawingml/2006/wordprocessingDrawing" xmlns:r="http://schemas.openxmlformats.org/officeDocument/2006/relationships" xmlns:w14="http://schemas.microsoft.com/office/word/2010/wordml">
         <w:rPr/>
         <w:fldChar w:fldCharType="begin" w:dirty="true"/>
@@ -262,13 +273,13 @@
         <w:rPr/>
         <w:fldChar w:fldCharType="end" w:dirty="true"/>
       </w:r>
-      <w:bookmarkEnd w:id="700dc683-e834-4df7-adeb-170ca143a276"/>
+      <w:bookmarkEnd w:id="7a1f06d8-b1bb-4ce5-b5b8-8e31920a019a"/>
       <w:r>
         <w:rPr/>
         <w:t xml:space="preserve">: </w:t>
       </w:r>
       <w:r>
-        <w:t xml:space="preserve">Résumé de l’échantillon des 2 classes A et B</w:t>
+        <w:t xml:space="preserve">Résumé de l’échantillon des classes</w:t>
       </w:r>
     </w:p>
     <w:tbl xmlns:w="http://schemas.openxmlformats.org/wordprocessingml/2006/main" xmlns:r="http://schemas.openxmlformats.org/officeDocument/2006/relationships" xmlns:w14="http://schemas.microsoft.com/office/word/2010/wordml" xmlns:wp="http://schemas.openxmlformats.org/drawingml/2006/wordprocessingDrawing" xmlns:a="http://schemas.openxmlformats.org/drawingml/2006/main" xmlns:pic="http://schemas.openxmlformats.org/drawingml/2006/picture">
@@ -469,7 +480,7 @@
           </w:tcPr>
           <w:p>
             <w:pPr>
-              <w:jc w:val="right"/>
+              <w:jc w:val="left"/>
               <w:spacing w:after="60" w:before="60" w:line="240"/>
               <w:ind w:firstLine="0" w:left="60" w:right="60"/>
             </w:pPr>
@@ -649,7 +660,7 @@
           </w:tcPr>
           <w:p>
             <w:pPr>
-              <w:jc w:val="right"/>
+              <w:jc w:val="left"/>
               <w:spacing w:after="60" w:before="60" w:line="240"/>
               <w:ind w:firstLine="0" w:left="60" w:right="60"/>
             </w:pPr>
@@ -672,6 +683,186 @@
         </w:trPr>
         <w:tc>
           <w:tcPr>
+            <w:tcBorders/>
+            <w:shd w:val="clear" w:color="auto" w:fill="FFFFFF"/>
+            <w:tcMar>
+              <w:top w:w="0" w:type="dxa"/>
+              <w:bottom w:w="0" w:type="dxa"/>
+              <w:left w:w="0" w:type="dxa"/>
+              <w:right w:w="0" w:type="dxa"/>
+            </w:tcMar>
+            <w:vAlign w:val="center"/>
+          </w:tcPr>
+          <w:p>
+            <w:pPr>
+              <w:jc w:val="left"/>
+              <w:spacing w:after="60" w:before="60" w:line="240"/>
+              <w:ind w:firstLine="0" w:left="60" w:right="60"/>
+            </w:pPr>
+            <w:r xmlns:w="http://schemas.openxmlformats.org/wordprocessingml/2006/main" xmlns:wp="http://schemas.openxmlformats.org/drawingml/2006/wordprocessingDrawing" xmlns:r="http://schemas.openxmlformats.org/officeDocument/2006/relationships" xmlns:w14="http://schemas.microsoft.com/office/word/2010/wordml">
+              <w:rPr>
+                <w:rFonts w:ascii="Helvetica" w:hAnsi="Helvetica" w:eastAsia="Helvetica" w:cs="Helvetica"/>
+                <w:sz w:val="22"/>
+                <w:szCs w:val="22"/>
+                <w:color w:val="000000"/>
+              </w:rPr>
+              <w:t xml:space="preserve">B</w:t>
+            </w:r>
+          </w:p>
+        </w:tc>
+        <w:tc>
+          <w:tcPr>
+            <w:tcBorders/>
+            <w:shd w:val="clear" w:color="auto" w:fill="FFFFFF"/>
+            <w:tcMar>
+              <w:top w:w="0" w:type="dxa"/>
+              <w:bottom w:w="0" w:type="dxa"/>
+              <w:left w:w="0" w:type="dxa"/>
+              <w:right w:w="0" w:type="dxa"/>
+            </w:tcMar>
+            <w:vAlign w:val="center"/>
+          </w:tcPr>
+          <w:p>
+            <w:pPr>
+              <w:jc w:val="left"/>
+              <w:spacing w:after="60" w:before="60" w:line="240"/>
+              <w:ind w:firstLine="0" w:left="60" w:right="60"/>
+            </w:pPr>
+            <w:r xmlns:w="http://schemas.openxmlformats.org/wordprocessingml/2006/main" xmlns:wp="http://schemas.openxmlformats.org/drawingml/2006/wordprocessingDrawing" xmlns:r="http://schemas.openxmlformats.org/officeDocument/2006/relationships" xmlns:w14="http://schemas.microsoft.com/office/word/2010/wordml">
+              <w:rPr>
+                <w:rFonts w:ascii="Helvetica" w:hAnsi="Helvetica" w:eastAsia="Helvetica" w:cs="Helvetica"/>
+                <w:sz w:val="22"/>
+                <w:szCs w:val="22"/>
+                <w:color w:val="000000"/>
+              </w:rPr>
+              <w:t xml:space="preserve">solo</w:t>
+            </w:r>
+          </w:p>
+        </w:tc>
+        <w:tc>
+          <w:tcPr>
+            <w:tcBorders/>
+            <w:shd w:val="clear" w:color="auto" w:fill="FFFFFF"/>
+            <w:tcMar>
+              <w:top w:w="0" w:type="dxa"/>
+              <w:bottom w:w="0" w:type="dxa"/>
+              <w:left w:w="0" w:type="dxa"/>
+              <w:right w:w="0" w:type="dxa"/>
+            </w:tcMar>
+            <w:vAlign w:val="center"/>
+          </w:tcPr>
+          <w:p>
+            <w:pPr>
+              <w:jc w:val="left"/>
+              <w:spacing w:after="60" w:before="60" w:line="240"/>
+              <w:ind w:firstLine="0" w:left="60" w:right="60"/>
+            </w:pPr>
+            <w:r xmlns:w="http://schemas.openxmlformats.org/wordprocessingml/2006/main" xmlns:wp="http://schemas.openxmlformats.org/drawingml/2006/wordprocessingDrawing" xmlns:r="http://schemas.openxmlformats.org/officeDocument/2006/relationships" xmlns:w14="http://schemas.microsoft.com/office/word/2010/wordml">
+              <w:rPr>
+                <w:rFonts w:ascii="Helvetica" w:hAnsi="Helvetica" w:eastAsia="Helvetica" w:cs="Helvetica"/>
+                <w:sz w:val="22"/>
+                <w:szCs w:val="22"/>
+                <w:color w:val="000000"/>
+              </w:rPr>
+              <w:t xml:space="preserve">5</w:t>
+            </w:r>
+          </w:p>
+        </w:tc>
+        <w:tc>
+          <w:tcPr>
+            <w:tcBorders/>
+            <w:shd w:val="clear" w:color="auto" w:fill="FFFFFF"/>
+            <w:tcMar>
+              <w:top w:w="0" w:type="dxa"/>
+              <w:bottom w:w="0" w:type="dxa"/>
+              <w:left w:w="0" w:type="dxa"/>
+              <w:right w:w="0" w:type="dxa"/>
+            </w:tcMar>
+            <w:vAlign w:val="center"/>
+          </w:tcPr>
+          <w:p>
+            <w:pPr>
+              <w:jc w:val="left"/>
+              <w:spacing w:after="60" w:before="60" w:line="240"/>
+              <w:ind w:firstLine="0" w:left="60" w:right="60"/>
+            </w:pPr>
+            <w:r xmlns:w="http://schemas.openxmlformats.org/wordprocessingml/2006/main" xmlns:wp="http://schemas.openxmlformats.org/drawingml/2006/wordprocessingDrawing" xmlns:r="http://schemas.openxmlformats.org/officeDocument/2006/relationships" xmlns:w14="http://schemas.microsoft.com/office/word/2010/wordml">
+              <w:rPr>
+                <w:rFonts w:ascii="Helvetica" w:hAnsi="Helvetica" w:eastAsia="Helvetica" w:cs="Helvetica"/>
+                <w:sz w:val="22"/>
+                <w:szCs w:val="22"/>
+                <w:color w:val="000000"/>
+              </w:rPr>
+              <w:t xml:space="preserve">2</w:t>
+            </w:r>
+          </w:p>
+        </w:tc>
+        <w:tc>
+          <w:tcPr>
+            <w:tcBorders/>
+            <w:shd w:val="clear" w:color="auto" w:fill="FFFFFF"/>
+            <w:tcMar>
+              <w:top w:w="0" w:type="dxa"/>
+              <w:bottom w:w="0" w:type="dxa"/>
+              <w:left w:w="0" w:type="dxa"/>
+              <w:right w:w="0" w:type="dxa"/>
+            </w:tcMar>
+            <w:vAlign w:val="center"/>
+          </w:tcPr>
+          <w:p>
+            <w:pPr>
+              <w:jc w:val="left"/>
+              <w:spacing w:after="60" w:before="60" w:line="240"/>
+              <w:ind w:firstLine="0" w:left="60" w:right="60"/>
+            </w:pPr>
+            <w:r xmlns:w="http://schemas.openxmlformats.org/wordprocessingml/2006/main" xmlns:wp="http://schemas.openxmlformats.org/drawingml/2006/wordprocessingDrawing" xmlns:r="http://schemas.openxmlformats.org/officeDocument/2006/relationships" xmlns:w14="http://schemas.microsoft.com/office/word/2010/wordml">
+              <w:rPr>
+                <w:rFonts w:ascii="Helvetica" w:hAnsi="Helvetica" w:eastAsia="Helvetica" w:cs="Helvetica"/>
+                <w:sz w:val="22"/>
+                <w:szCs w:val="22"/>
+                <w:color w:val="000000"/>
+              </w:rPr>
+              <w:t xml:space="preserve">Haut-Lac</w:t>
+            </w:r>
+          </w:p>
+        </w:tc>
+        <w:tc>
+          <w:tcPr>
+            <w:tcBorders/>
+            <w:shd w:val="clear" w:color="auto" w:fill="FFFFFF"/>
+            <w:tcMar>
+              <w:top w:w="0" w:type="dxa"/>
+              <w:bottom w:w="0" w:type="dxa"/>
+              <w:left w:w="0" w:type="dxa"/>
+              <w:right w:w="0" w:type="dxa"/>
+            </w:tcMar>
+            <w:vAlign w:val="center"/>
+          </w:tcPr>
+          <w:p>
+            <w:pPr>
+              <w:jc w:val="left"/>
+              <w:spacing w:after="60" w:before="60" w:line="240"/>
+              <w:ind w:firstLine="0" w:left="60" w:right="60"/>
+            </w:pPr>
+            <w:r xmlns:w="http://schemas.openxmlformats.org/wordprocessingml/2006/main" xmlns:wp="http://schemas.openxmlformats.org/drawingml/2006/wordprocessingDrawing" xmlns:r="http://schemas.openxmlformats.org/officeDocument/2006/relationships" xmlns:w14="http://schemas.microsoft.com/office/word/2010/wordml">
+              <w:rPr>
+                <w:rFonts w:ascii="Helvetica" w:hAnsi="Helvetica" w:eastAsia="Helvetica" w:cs="Helvetica"/>
+                <w:sz w:val="22"/>
+                <w:szCs w:val="22"/>
+                <w:color w:val="000000"/>
+              </w:rPr>
+              <w:t xml:space="preserve">1</w:t>
+            </w:r>
+          </w:p>
+        </w:tc>
+      </w:tr>
+      <w:tr>
+        <w:trPr>
+          <w:cantSplit/>
+          <w:trHeight w:val="360" w:hRule="auto"/>
+        </w:trPr>
+        <w:tc>
+          <w:tcPr>
             <w:tcBorders>
               <w:bottom w:val="single" w:sz="16" w:space="0" w:color="000000"/>
             </w:tcBorders>
@@ -697,7 +888,7 @@
                 <w:szCs w:val="22"/>
                 <w:color w:val="000000"/>
               </w:rPr>
-              <w:t xml:space="preserve">B</w:t>
+              <w:t xml:space="preserve">C</w:t>
             </w:r>
           </w:p>
         </w:tc>
@@ -759,7 +950,7 @@
                 <w:szCs w:val="22"/>
                 <w:color w:val="000000"/>
               </w:rPr>
-              <w:t xml:space="preserve">5</w:t>
+              <w:t xml:space="preserve">3</w:t>
             </w:r>
           </w:p>
         </w:tc>
@@ -790,7 +981,7 @@
                 <w:szCs w:val="22"/>
                 <w:color w:val="000000"/>
               </w:rPr>
-              <w:t xml:space="preserve">2</w:t>
+              <w:t xml:space="preserve">1</w:t>
             </w:r>
           </w:p>
         </w:tc>
@@ -841,32 +1032,32 @@
           </w:tcPr>
           <w:p>
             <w:pPr>
-              <w:jc w:val="right"/>
-              <w:spacing w:after="60" w:before="60" w:line="240"/>
-              <w:ind w:firstLine="0" w:left="60" w:right="60"/>
-            </w:pPr>
-            <w:r xmlns:w="http://schemas.openxmlformats.org/wordprocessingml/2006/main" xmlns:wp="http://schemas.openxmlformats.org/drawingml/2006/wordprocessingDrawing" xmlns:r="http://schemas.openxmlformats.org/officeDocument/2006/relationships" xmlns:w14="http://schemas.microsoft.com/office/word/2010/wordml">
-              <w:rPr>
-                <w:rFonts w:ascii="Helvetica" w:hAnsi="Helvetica" w:eastAsia="Helvetica" w:cs="Helvetica"/>
-                <w:sz w:val="22"/>
-                <w:szCs w:val="22"/>
-                <w:color w:val="000000"/>
-              </w:rPr>
-              <w:t xml:space="preserve">1</w:t>
+              <w:jc w:val="left"/>
+              <w:spacing w:after="60" w:before="60" w:line="240"/>
+              <w:ind w:firstLine="0" w:left="60" w:right="60"/>
+            </w:pPr>
+            <w:r xmlns:w="http://schemas.openxmlformats.org/wordprocessingml/2006/main" xmlns:wp="http://schemas.openxmlformats.org/drawingml/2006/wordprocessingDrawing" xmlns:r="http://schemas.openxmlformats.org/officeDocument/2006/relationships" xmlns:w14="http://schemas.microsoft.com/office/word/2010/wordml">
+              <w:rPr>
+                <w:rFonts w:ascii="Helvetica" w:hAnsi="Helvetica" w:eastAsia="Helvetica" w:cs="Helvetica"/>
+                <w:sz w:val="22"/>
+                <w:szCs w:val="22"/>
+                <w:color w:val="000000"/>
+              </w:rPr>
+              <w:t xml:space="preserve">classe</w:t>
             </w:r>
           </w:p>
         </w:tc>
       </w:tr>
     </w:tbl>
+    <w:bookmarkEnd w:id="21"/>
+    <w:bookmarkStart w:id="25" w:name="design-et-mesures-entreprises"/>
     <w:p>
       <w:pPr>
         <w:pStyle w:val="Titre1"/>
       </w:pPr>
-      <w:bookmarkStart w:id="22" w:name="design-et-mesures-entreprises"/>
       <w:r>
         <w:t xml:space="preserve">Design et mesures entreprises</w:t>
       </w:r>
-      <w:bookmarkEnd w:id="22"/>
     </w:p>
     <w:p>
       <w:pPr>
@@ -884,25 +1075,25 @@
         <w:t xml:space="preserve">Les prises d’information concernaient plusieurs domaines d’intérêt. Les voici.</w:t>
       </w:r>
     </w:p>
+    <w:bookmarkStart w:id="22" w:name="au-niveau-des-enseignantes-titulaires"/>
     <w:p>
       <w:pPr>
         <w:pStyle w:val="Titre2"/>
       </w:pPr>
-      <w:bookmarkStart w:id="23" w:name="au-niveau-des-enseignantes-titulaires"/>
       <w:r>
         <w:t xml:space="preserve">Au niveau des enseignant·es titulaires</w:t>
       </w:r>
-      <w:bookmarkEnd w:id="23"/>
-    </w:p>
-    <w:p>
-      <w:pPr>
-        <w:numPr>
+    </w:p>
+    <w:p>
+      <w:pPr>
+        <w:numPr>
+          <w:ilvl w:val="0"/>
           <w:numId w:val="1003"/>
-          <w:ilvl w:val="0"/>
         </w:numPr>
       </w:pPr>
       <w:r>
         <w:rPr>
+          <w:iCs/>
           <w:i/>
         </w:rPr>
         <w:t xml:space="preserve">Sentiment d’efficacité</w:t>
@@ -917,248 +1108,249 @@
     <w:p>
       <w:pPr>
         <w:numPr>
+          <w:ilvl w:val="1"/>
           <w:numId w:val="1004"/>
+        </w:numPr>
+      </w:pPr>
+      <w:r>
+        <w:t xml:space="preserve">Je me sens capable (de 0</w:t>
+      </w:r>
+      <w:r>
+        <w:t xml:space="preserve"> </w:t>
+      </w:r>
+      <w:r>
+        <w:t xml:space="preserve">“</w:t>
+      </w:r>
+      <w:r>
+        <w:t xml:space="preserve">pas du tout</w:t>
+      </w:r>
+      <w:r>
+        <w:t xml:space="preserve">”</w:t>
+      </w:r>
+      <w:r>
+        <w:t xml:space="preserve"> </w:t>
+      </w:r>
+      <w:r>
+        <w:t xml:space="preserve">à 7</w:t>
+      </w:r>
+      <w:r>
+        <w:t xml:space="preserve"> </w:t>
+      </w:r>
+      <w:r>
+        <w:t xml:space="preserve">“</w:t>
+      </w:r>
+      <w:r>
+        <w:t xml:space="preserve">tout à fait</w:t>
+      </w:r>
+      <w:r>
+        <w:t xml:space="preserve">”</w:t>
+      </w:r>
+      <w:r>
+        <w:t xml:space="preserve">) :</w:t>
+      </w:r>
+    </w:p>
+    <w:p>
+      <w:pPr>
+        <w:numPr>
           <w:ilvl w:val="1"/>
-        </w:numPr>
-      </w:pPr>
-      <w:r>
-        <w:t xml:space="preserve">Je me sens capable (de 0</w:t>
+          <w:numId w:val="1004"/>
+        </w:numPr>
+      </w:pPr>
+      <w:r>
+        <w:t xml:space="preserve">d’inclure tous les parents dans la résolution de problèmes de discipline, y compris les moins coopératifs. (sep16_1, implication des parents)</w:t>
+      </w:r>
+    </w:p>
+    <w:p>
+      <w:pPr>
+        <w:numPr>
+          <w:ilvl w:val="1"/>
+          <w:numId w:val="1004"/>
+        </w:numPr>
+      </w:pPr>
+      <w:r>
+        <w:t xml:space="preserve">d’enseigner le programme de discipline et le bon comportement aux élèves durant l’année scolaire. (sep16_2, gestion proactive)</w:t>
+      </w:r>
+    </w:p>
+    <w:p>
+      <w:pPr>
+        <w:numPr>
+          <w:ilvl w:val="1"/>
+          <w:numId w:val="1004"/>
+        </w:numPr>
+      </w:pPr>
+      <w:r>
+        <w:t xml:space="preserve">de créer des stratégies efficaces, à l’avance, pour corriger le comportement d’un élève difficile. (sep16_3, gestion proactive)</w:t>
+      </w:r>
+    </w:p>
+    <w:p>
+      <w:pPr>
+        <w:numPr>
+          <w:ilvl w:val="1"/>
+          <w:numId w:val="1004"/>
+        </w:numPr>
+      </w:pPr>
+      <w:r>
+        <w:t xml:space="preserve">de communiquer aux parents mes attentes concernant la discipline de leur enfant en classe dès le début de l’année scolaire. (sep16_4, implication des parents)</w:t>
+      </w:r>
+    </w:p>
+    <w:p>
+      <w:pPr>
+        <w:numPr>
+          <w:ilvl w:val="1"/>
+          <w:numId w:val="1004"/>
+        </w:numPr>
+      </w:pPr>
+      <w:r>
+        <w:t xml:space="preserve">d’intervenir aux premiers signes d’indiscipline. (sep16_5, gestion réactive)</w:t>
+      </w:r>
+    </w:p>
+    <w:p>
+      <w:pPr>
+        <w:numPr>
+          <w:ilvl w:val="1"/>
+          <w:numId w:val="1004"/>
+        </w:numPr>
+      </w:pPr>
+      <w:r>
+        <w:t xml:space="preserve">de prendre du recul face à une situation difficile dans le but de mettre en place des solutions efficaces à un problème disciplinaire récurent. (sep16_6, gestion proactive)</w:t>
+      </w:r>
+    </w:p>
+    <w:p>
+      <w:pPr>
+        <w:numPr>
+          <w:ilvl w:val="1"/>
+          <w:numId w:val="1004"/>
+        </w:numPr>
+      </w:pPr>
+      <w:r>
+        <w:t xml:space="preserve">de mettre en place une collaboration avec des personnes extérieures à la classe (psychologue, médiateur, la direction) pour régler un problème d’inconduite. (sep16_7, implication externe)</w:t>
+      </w:r>
+    </w:p>
+    <w:p>
+      <w:pPr>
+        <w:numPr>
+          <w:ilvl w:val="1"/>
+          <w:numId w:val="1004"/>
+        </w:numPr>
+      </w:pPr>
+      <w:r>
+        <w:t xml:space="preserve">de me montrer juste mais ferme lorsqu’un élève ne respecte pas les règles de classe. (sep16_8, gestion réactive)</w:t>
+      </w:r>
+    </w:p>
+    <w:p>
+      <w:pPr>
+        <w:numPr>
+          <w:ilvl w:val="1"/>
+          <w:numId w:val="1004"/>
+        </w:numPr>
+      </w:pPr>
+      <w:r>
+        <w:t xml:space="preserve">d’appliquer une punition de manière ferme. (sep16_9, gestion réactive)</w:t>
+      </w:r>
+    </w:p>
+    <w:p>
+      <w:pPr>
+        <w:numPr>
+          <w:ilvl w:val="1"/>
+          <w:numId w:val="1004"/>
+        </w:numPr>
+      </w:pPr>
+      <w:r>
+        <w:t xml:space="preserve">de communiquer explicitement avec tous les parents au sujet du comportement bon ou mauvais de leur enfant durant l’année scolaire. (sep16_10, gestion proactive)</w:t>
+      </w:r>
+    </w:p>
+    <w:p>
+      <w:pPr>
+        <w:numPr>
+          <w:ilvl w:val="1"/>
+          <w:numId w:val="1004"/>
+        </w:numPr>
+      </w:pPr>
+      <w:r>
+        <w:t xml:space="preserve">de réfléchir et trouver des solutions en coopération avec l’élève difficile. (sep16_11, gestion proactive)</w:t>
+      </w:r>
+    </w:p>
+    <w:p>
+      <w:pPr>
+        <w:numPr>
+          <w:ilvl w:val="1"/>
+          <w:numId w:val="1004"/>
+        </w:numPr>
+      </w:pPr>
+      <w:r>
+        <w:t xml:space="preserve">d’appliquer une punition selon le règlement de l’école. (sep16_12, gestion réactive)</w:t>
+      </w:r>
+    </w:p>
+    <w:p>
+      <w:pPr>
+        <w:numPr>
+          <w:ilvl w:val="1"/>
+          <w:numId w:val="1004"/>
+        </w:numPr>
+      </w:pPr>
+      <w:r>
+        <w:t xml:space="preserve">d’identifier les élèves fautifs, de leur signaler que leur comportement est inacceptable. (sep16_13, gestion réactive)</w:t>
+      </w:r>
+    </w:p>
+    <w:p>
+      <w:pPr>
+        <w:numPr>
+          <w:ilvl w:val="1"/>
+          <w:numId w:val="1004"/>
+        </w:numPr>
+      </w:pPr>
+      <w:r>
+        <w:t xml:space="preserve">de faire appel à des personnes extérieures (psychologue, médiateur, direction) pour m’aider à mieux communiquer avec un élève difficile afin de trouver des solutions. (sep16_14, implication externe)</w:t>
+      </w:r>
+    </w:p>
+    <w:p>
+      <w:pPr>
+        <w:numPr>
+          <w:ilvl w:val="1"/>
+          <w:numId w:val="1004"/>
+        </w:numPr>
+      </w:pPr>
+      <w:r>
+        <w:t xml:space="preserve">de dialoguer de manière à ce que ni moi ni l’élève ne sorte perdant à l’issu d’une situation problématique. (sep16_15, gestion proactive)</w:t>
+      </w:r>
+    </w:p>
+    <w:p>
+      <w:pPr>
+        <w:numPr>
+          <w:ilvl w:val="1"/>
+          <w:numId w:val="1004"/>
+        </w:numPr>
+      </w:pPr>
+      <w:r>
+        <w:t xml:space="preserve">d’inclure les parents dans la recherche de nouvelles possibilités suite à une situation difficile. (sep16_16, implication externe)</w:t>
+      </w:r>
+    </w:p>
+    <w:bookmarkEnd w:id="22"/>
+    <w:bookmarkStart w:id="23" w:name="au-niveau-des-élèves-de-la-classe"/>
+    <w:p>
+      <w:pPr>
+        <w:pStyle w:val="Titre2"/>
+      </w:pPr>
+      <w:r>
+        <w:t xml:space="preserve">Au niveau des élèves de la classe</w:t>
+      </w:r>
+    </w:p>
+    <w:p>
+      <w:pPr>
+        <w:numPr>
+          <w:ilvl w:val="0"/>
+          <w:numId w:val="1005"/>
+        </w:numPr>
+      </w:pPr>
+      <w:r>
+        <w:t xml:space="preserve">Sentiment d’amitié via un</w:t>
       </w:r>
       <w:r>
         <w:t xml:space="preserve"> </w:t>
       </w:r>
       <w:r>
-        <w:t xml:space="preserve">“</w:t>
-      </w:r>
-      <w:r>
-        <w:t xml:space="preserve">pas du tout</w:t>
-      </w:r>
-      <w:r>
-        <w:t xml:space="preserve">”</w:t>
-      </w:r>
-      <w:r>
-        <w:t xml:space="preserve"> </w:t>
-      </w:r>
-      <w:r>
-        <w:t xml:space="preserve">à 7</w:t>
-      </w:r>
-      <w:r>
-        <w:t xml:space="preserve"> </w:t>
-      </w:r>
-      <w:r>
-        <w:t xml:space="preserve">“</w:t>
-      </w:r>
-      <w:r>
-        <w:t xml:space="preserve">tout à fait</w:t>
-      </w:r>
-      <w:r>
-        <w:t xml:space="preserve">”</w:t>
-      </w:r>
-      <w:r>
-        <w:t xml:space="preserve">) :</w:t>
-      </w:r>
-    </w:p>
-    <w:p>
-      <w:pPr>
-        <w:numPr>
-          <w:numId w:val="1004"/>
-          <w:ilvl w:val="1"/>
-        </w:numPr>
-      </w:pPr>
-      <w:r>
-        <w:t xml:space="preserve">d’inclure tous les parents dans la résolution de problèmes de discipline, y compris les moins coopératifs. (sep16_1, implication des parents)</w:t>
-      </w:r>
-    </w:p>
-    <w:p>
-      <w:pPr>
-        <w:numPr>
-          <w:numId w:val="1004"/>
-          <w:ilvl w:val="1"/>
-        </w:numPr>
-      </w:pPr>
-      <w:r>
-        <w:t xml:space="preserve">d’enseigner le programme de discipline et le bon comportement aux élèves durant l’année scolaire. (sep16_2, gestion proactive)</w:t>
-      </w:r>
-    </w:p>
-    <w:p>
-      <w:pPr>
-        <w:numPr>
-          <w:numId w:val="1004"/>
-          <w:ilvl w:val="1"/>
-        </w:numPr>
-      </w:pPr>
-      <w:r>
-        <w:t xml:space="preserve">de créer des stratégies efficaces, à l’avance, pour corriger le comportement d’un élève difficile. (sep16_3, gestion proactive)</w:t>
-      </w:r>
-    </w:p>
-    <w:p>
-      <w:pPr>
-        <w:numPr>
-          <w:numId w:val="1004"/>
-          <w:ilvl w:val="1"/>
-        </w:numPr>
-      </w:pPr>
-      <w:r>
-        <w:t xml:space="preserve">de communiquer aux parents mes attentes concernant la discipline de leur enfant en classe dès le début de l’année scolaire. (sep16_4, implication des parents)</w:t>
-      </w:r>
-    </w:p>
-    <w:p>
-      <w:pPr>
-        <w:numPr>
-          <w:numId w:val="1004"/>
-          <w:ilvl w:val="1"/>
-        </w:numPr>
-      </w:pPr>
-      <w:r>
-        <w:t xml:space="preserve">d’intervenir aux premiers signes d’indiscipline. (sep16_5, gestion réactive)</w:t>
-      </w:r>
-    </w:p>
-    <w:p>
-      <w:pPr>
-        <w:numPr>
-          <w:numId w:val="1004"/>
-          <w:ilvl w:val="1"/>
-        </w:numPr>
-      </w:pPr>
-      <w:r>
-        <w:t xml:space="preserve">de prendre du recul face à une situation difficile dans le but de mettre en place des solutions efficaces à un problème disciplinaire récurent. (sep16_6, gestion proactive)</w:t>
-      </w:r>
-    </w:p>
-    <w:p>
-      <w:pPr>
-        <w:numPr>
-          <w:numId w:val="1004"/>
-          <w:ilvl w:val="1"/>
-        </w:numPr>
-      </w:pPr>
-      <w:r>
-        <w:t xml:space="preserve">de mettre en place une collaboration avec des personnes extérieures à la classe (psychologue, médiateur, la direction) pour régler un problème d’inconduite. (sep16_7, implication externe)</w:t>
-      </w:r>
-    </w:p>
-    <w:p>
-      <w:pPr>
-        <w:numPr>
-          <w:numId w:val="1004"/>
-          <w:ilvl w:val="1"/>
-        </w:numPr>
-      </w:pPr>
-      <w:r>
-        <w:t xml:space="preserve">de me montrer juste mais ferme lorsqu’un élève ne respecte pas les règles de classe. (sep16_8, gestion réactive)</w:t>
-      </w:r>
-    </w:p>
-    <w:p>
-      <w:pPr>
-        <w:numPr>
-          <w:numId w:val="1004"/>
-          <w:ilvl w:val="1"/>
-        </w:numPr>
-      </w:pPr>
-      <w:r>
-        <w:t xml:space="preserve">d’appliquer une punition de manière ferme. (sep16_9, gestion réactive)</w:t>
-      </w:r>
-    </w:p>
-    <w:p>
-      <w:pPr>
-        <w:numPr>
-          <w:numId w:val="1004"/>
-          <w:ilvl w:val="1"/>
-        </w:numPr>
-      </w:pPr>
-      <w:r>
-        <w:t xml:space="preserve">de communiquer explicitement avec tous les parents au sujet du comportement bon ou mauvais de leur enfant durant l’année scolaire. (sep16_10, gestion proactive)</w:t>
-      </w:r>
-    </w:p>
-    <w:p>
-      <w:pPr>
-        <w:numPr>
-          <w:numId w:val="1004"/>
-          <w:ilvl w:val="1"/>
-        </w:numPr>
-      </w:pPr>
-      <w:r>
-        <w:t xml:space="preserve">de réfléchir et trouver des solutions en coopération avec l’élève difficile. (sep16_11, gestion proactive)</w:t>
-      </w:r>
-    </w:p>
-    <w:p>
-      <w:pPr>
-        <w:numPr>
-          <w:numId w:val="1004"/>
-          <w:ilvl w:val="1"/>
-        </w:numPr>
-      </w:pPr>
-      <w:r>
-        <w:t xml:space="preserve">d’appliquer une punition selon le règlement de l’école. (sep16_12, gestion réactive)</w:t>
-      </w:r>
-    </w:p>
-    <w:p>
-      <w:pPr>
-        <w:numPr>
-          <w:numId w:val="1004"/>
-          <w:ilvl w:val="1"/>
-        </w:numPr>
-      </w:pPr>
-      <w:r>
-        <w:t xml:space="preserve">d’identifier les élèves fautifs, de leur signaler que leur comportement est inacceptable. (sep16_13, gestion réactive)</w:t>
-      </w:r>
-    </w:p>
-    <w:p>
-      <w:pPr>
-        <w:numPr>
-          <w:numId w:val="1004"/>
-          <w:ilvl w:val="1"/>
-        </w:numPr>
-      </w:pPr>
-      <w:r>
-        <w:t xml:space="preserve">de faire appel à des personnes extérieures (psychologue, médiateur, direction) pour m’aider à mieux communiquer avec un élève difficile afin de trouver des solutions. (sep16_14, implication externe)</w:t>
-      </w:r>
-    </w:p>
-    <w:p>
-      <w:pPr>
-        <w:numPr>
-          <w:numId w:val="1004"/>
-          <w:ilvl w:val="1"/>
-        </w:numPr>
-      </w:pPr>
-      <w:r>
-        <w:t xml:space="preserve">de dialoguer de manière à ce que ni moi ni l’élève ne sorte perdant à l’issu d’une situation problématique. (sep16_15, gestion proactive)</w:t>
-      </w:r>
-    </w:p>
-    <w:p>
-      <w:pPr>
-        <w:numPr>
-          <w:numId w:val="1004"/>
-          <w:ilvl w:val="1"/>
-        </w:numPr>
-      </w:pPr>
-      <w:r>
-        <w:t xml:space="preserve">d’inclure les parents dans la recherche de nouvelles possibilités suite à une situation difficile. (sep16_16, implication externe)</w:t>
-      </w:r>
-    </w:p>
-    <w:p>
-      <w:pPr>
-        <w:pStyle w:val="Titre2"/>
-      </w:pPr>
-      <w:bookmarkStart w:id="24" w:name="au-niveau-des-élèves-de-la-classe"/>
-      <w:r>
-        <w:t xml:space="preserve">Au niveau des élèves de la classe</w:t>
-      </w:r>
-      <w:bookmarkEnd w:id="24"/>
-    </w:p>
-    <w:p>
-      <w:pPr>
-        <w:numPr>
-          <w:numId w:val="1005"/>
-          <w:ilvl w:val="0"/>
-        </w:numPr>
-      </w:pPr>
-      <w:r>
-        <w:t xml:space="preserve">Sentiment d’amitié via un</w:t>
-      </w:r>
-      <w:r>
-        <w:t xml:space="preserve"> </w:t>
-      </w:r>
-      <w:r>
         <w:rPr>
+          <w:iCs/>
           <w:i/>
         </w:rPr>
         <w:t xml:space="preserve">sociogramme</w:t>
@@ -1173,41 +1365,41 @@
     <w:p>
       <w:pPr>
         <w:numPr>
+          <w:ilvl w:val="1"/>
           <w:numId w:val="1006"/>
+        </w:numPr>
+      </w:pPr>
+      <w:r>
+        <w:t xml:space="preserve">Avec qui aimerais-tu jouer?</w:t>
+      </w:r>
+    </w:p>
+    <w:p>
+      <w:pPr>
+        <w:numPr>
           <w:ilvl w:val="1"/>
-        </w:numPr>
-      </w:pPr>
-      <w:r>
-        <w:t xml:space="preserve">Avec qui aimerais-tu jouer?</w:t>
-      </w:r>
-    </w:p>
-    <w:p>
-      <w:pPr>
-        <w:numPr>
           <w:numId w:val="1006"/>
+        </w:numPr>
+      </w:pPr>
+      <w:r>
+        <w:t xml:space="preserve">Avec qui n’aimerais-tu pas jouer?</w:t>
+      </w:r>
+    </w:p>
+    <w:p>
+      <w:pPr>
+        <w:numPr>
           <w:ilvl w:val="1"/>
-        </w:numPr>
-      </w:pPr>
-      <w:r>
-        <w:t xml:space="preserve">Avec qui n’aimerais-tu pas jouer?</w:t>
-      </w:r>
-    </w:p>
-    <w:p>
-      <w:pPr>
-        <w:numPr>
           <w:numId w:val="1006"/>
+        </w:numPr>
+      </w:pPr>
+      <w:r>
+        <w:t xml:space="preserve">Avec qui aimerais-tu collaborer?</w:t>
+      </w:r>
+    </w:p>
+    <w:p>
+      <w:pPr>
+        <w:numPr>
           <w:ilvl w:val="1"/>
-        </w:numPr>
-      </w:pPr>
-      <w:r>
-        <w:t xml:space="preserve">Avec qui aimerais-tu collaborer?</w:t>
-      </w:r>
-    </w:p>
-    <w:p>
-      <w:pPr>
-        <w:numPr>
           <w:numId w:val="1006"/>
-          <w:ilvl w:val="1"/>
         </w:numPr>
       </w:pPr>
       <w:r>
@@ -1217,8 +1409,8 @@
     <w:p>
       <w:pPr>
         <w:numPr>
+          <w:ilvl w:val="0"/>
           <w:numId w:val="1005"/>
-          <w:ilvl w:val="0"/>
         </w:numPr>
       </w:pPr>
       <w:r>
@@ -1229,6 +1421,7 @@
       </w:r>
       <w:r>
         <w:rPr>
+          <w:iCs/>
           <w:i/>
         </w:rPr>
         <w:t xml:space="preserve">bien-être à l’école</w:t>
@@ -1243,150 +1436,151 @@
     <w:p>
       <w:pPr>
         <w:numPr>
+          <w:ilvl w:val="1"/>
           <w:numId w:val="1007"/>
+        </w:numPr>
+      </w:pPr>
+      <w:r>
+        <w:t xml:space="preserve">Ce qui te correspond (1</w:t>
+      </w:r>
+      <w:r>
+        <w:t xml:space="preserve"> </w:t>
+      </w:r>
+      <w:r>
+        <w:t xml:space="preserve">“</w:t>
+      </w:r>
+      <w:r>
+        <w:t xml:space="preserve">pas du tout</w:t>
+      </w:r>
+      <w:r>
+        <w:t xml:space="preserve">”</w:t>
+      </w:r>
+      <w:r>
+        <w:t xml:space="preserve"> </w:t>
+      </w:r>
+      <w:r>
+        <w:t xml:space="preserve">à 7</w:t>
+      </w:r>
+      <w:r>
+        <w:t xml:space="preserve"> </w:t>
+      </w:r>
+      <w:r>
+        <w:t xml:space="preserve">“</w:t>
+      </w:r>
+      <w:r>
+        <w:t xml:space="preserve">tout à fait</w:t>
+      </w:r>
+      <w:r>
+        <w:t xml:space="preserve">”</w:t>
+      </w:r>
+      <w:r>
+        <w:t xml:space="preserve">) :</w:t>
+      </w:r>
+    </w:p>
+    <w:p>
+      <w:pPr>
+        <w:numPr>
           <w:ilvl w:val="1"/>
-        </w:numPr>
-      </w:pPr>
-      <w:r>
-        <w:t xml:space="preserve">Ce qui te correspond (1</w:t>
+          <w:numId w:val="1007"/>
+        </w:numPr>
+      </w:pPr>
+      <w:r>
+        <w:t xml:space="preserve">J’aime bien être à l’école. (be8_1)</w:t>
+      </w:r>
+    </w:p>
+    <w:p>
+      <w:pPr>
+        <w:numPr>
+          <w:ilvl w:val="1"/>
+          <w:numId w:val="1007"/>
+        </w:numPr>
+      </w:pPr>
+      <w:r>
+        <w:t xml:space="preserve">Je suis impatient·e d’aller à l’école. (be8_2)</w:t>
+      </w:r>
+    </w:p>
+    <w:p>
+      <w:pPr>
+        <w:numPr>
+          <w:ilvl w:val="1"/>
+          <w:numId w:val="1007"/>
+        </w:numPr>
+      </w:pPr>
+      <w:r>
+        <w:t xml:space="preserve">L’école est quelque chose d’intéressant. (be8_3)</w:t>
+      </w:r>
+    </w:p>
+    <w:p>
+      <w:pPr>
+        <w:numPr>
+          <w:ilvl w:val="1"/>
+          <w:numId w:val="1007"/>
+        </w:numPr>
+      </w:pPr>
+      <w:r>
+        <w:t xml:space="preserve">*J’aimerais ne pas aller à l’école. (be8_4)</w:t>
+      </w:r>
+    </w:p>
+    <w:p>
+      <w:pPr>
+        <w:numPr>
+          <w:ilvl w:val="1"/>
+          <w:numId w:val="1007"/>
+        </w:numPr>
+      </w:pPr>
+      <w:r>
+        <w:t xml:space="preserve">*Il y a beaucoup de choses que je n’aime pas à l’école. (be8_5)</w:t>
+      </w:r>
+    </w:p>
+    <w:p>
+      <w:pPr>
+        <w:numPr>
+          <w:ilvl w:val="1"/>
+          <w:numId w:val="1007"/>
+        </w:numPr>
+      </w:pPr>
+      <w:r>
+        <w:t xml:space="preserve">J’adore les activités à l’école. (be8_6)</w:t>
+      </w:r>
+    </w:p>
+    <w:p>
+      <w:pPr>
+        <w:numPr>
+          <w:ilvl w:val="1"/>
+          <w:numId w:val="1007"/>
+        </w:numPr>
+      </w:pPr>
+      <w:r>
+        <w:t xml:space="preserve">J’apprends plein de choses à l’école. (be8_7)</w:t>
+      </w:r>
+    </w:p>
+    <w:p>
+      <w:pPr>
+        <w:numPr>
+          <w:ilvl w:val="1"/>
+          <w:numId w:val="1007"/>
+        </w:numPr>
+      </w:pPr>
+      <w:r>
+        <w:t xml:space="preserve">*Je ne me sens pas bien à l’école. (be8_8)</w:t>
+      </w:r>
+    </w:p>
+    <w:p>
+      <w:pPr>
+        <w:numPr>
+          <w:ilvl w:val="0"/>
+          <w:numId w:val="1005"/>
+        </w:numPr>
+      </w:pPr>
+      <w:r>
+        <w:t xml:space="preserve">Récolte des</w:t>
       </w:r>
       <w:r>
         <w:t xml:space="preserve"> </w:t>
       </w:r>
       <w:r>
-        <w:t xml:space="preserve">“</w:t>
-      </w:r>
-      <w:r>
-        <w:t xml:space="preserve">pas du tout</w:t>
-      </w:r>
-      <w:r>
-        <w:t xml:space="preserve">”</w:t>
-      </w:r>
-      <w:r>
-        <w:t xml:space="preserve"> </w:t>
-      </w:r>
-      <w:r>
-        <w:t xml:space="preserve">à 7</w:t>
-      </w:r>
-      <w:r>
-        <w:t xml:space="preserve"> </w:t>
-      </w:r>
-      <w:r>
-        <w:t xml:space="preserve">“</w:t>
-      </w:r>
-      <w:r>
-        <w:t xml:space="preserve">tout à fait</w:t>
-      </w:r>
-      <w:r>
-        <w:t xml:space="preserve">”</w:t>
-      </w:r>
-      <w:r>
-        <w:t xml:space="preserve">) :</w:t>
-      </w:r>
-    </w:p>
-    <w:p>
-      <w:pPr>
-        <w:numPr>
-          <w:numId w:val="1007"/>
-          <w:ilvl w:val="1"/>
-        </w:numPr>
-      </w:pPr>
-      <w:r>
-        <w:t xml:space="preserve">J’aime bien être à l’école. (be8_1)</w:t>
-      </w:r>
-    </w:p>
-    <w:p>
-      <w:pPr>
-        <w:numPr>
-          <w:numId w:val="1007"/>
-          <w:ilvl w:val="1"/>
-        </w:numPr>
-      </w:pPr>
-      <w:r>
-        <w:t xml:space="preserve">Je suis impatient·e d’aller à l’école. (be8_2)</w:t>
-      </w:r>
-    </w:p>
-    <w:p>
-      <w:pPr>
-        <w:numPr>
-          <w:numId w:val="1007"/>
-          <w:ilvl w:val="1"/>
-        </w:numPr>
-      </w:pPr>
-      <w:r>
-        <w:t xml:space="preserve">L’école est quelque chose d’intéressant. (be8_3)</w:t>
-      </w:r>
-    </w:p>
-    <w:p>
-      <w:pPr>
-        <w:numPr>
-          <w:numId w:val="1007"/>
-          <w:ilvl w:val="1"/>
-        </w:numPr>
-      </w:pPr>
-      <w:r>
-        <w:t xml:space="preserve">*J’aimerais ne pas aller à l’école. (be8_4)</w:t>
-      </w:r>
-    </w:p>
-    <w:p>
-      <w:pPr>
-        <w:numPr>
-          <w:numId w:val="1007"/>
-          <w:ilvl w:val="1"/>
-        </w:numPr>
-      </w:pPr>
-      <w:r>
-        <w:t xml:space="preserve">*Il y a beaucoup de choses que je n’aime pas à l’école. (be8_5)</w:t>
-      </w:r>
-    </w:p>
-    <w:p>
-      <w:pPr>
-        <w:numPr>
-          <w:numId w:val="1007"/>
-          <w:ilvl w:val="1"/>
-        </w:numPr>
-      </w:pPr>
-      <w:r>
-        <w:t xml:space="preserve">J’adore les activités à l’école. (be8_6)</w:t>
-      </w:r>
-    </w:p>
-    <w:p>
-      <w:pPr>
-        <w:numPr>
-          <w:numId w:val="1007"/>
-          <w:ilvl w:val="1"/>
-        </w:numPr>
-      </w:pPr>
-      <w:r>
-        <w:t xml:space="preserve">J’apprends plein de choses à l’école. (be8_7)</w:t>
-      </w:r>
-    </w:p>
-    <w:p>
-      <w:pPr>
-        <w:numPr>
-          <w:numId w:val="1007"/>
-          <w:ilvl w:val="1"/>
-        </w:numPr>
-      </w:pPr>
-      <w:r>
-        <w:t xml:space="preserve">*Je ne me sens pas bien à l’école. (be8_8)</w:t>
-      </w:r>
-    </w:p>
-    <w:p>
-      <w:pPr>
-        <w:numPr>
-          <w:numId w:val="1005"/>
-          <w:ilvl w:val="0"/>
-        </w:numPr>
-      </w:pPr>
-      <w:r>
-        <w:t xml:space="preserve">Récolte des</w:t>
-      </w:r>
-      <w:r>
-        <w:t xml:space="preserve"> </w:t>
-      </w:r>
-      <w:r>
         <w:rPr>
+          <w:iCs/>
           <w:i/>
         </w:rPr>
         <w:t xml:space="preserve">absences</w:t>
@@ -1400,35 +1594,36 @@
     </w:p>
     <w:p>
       <w:pPr>
+        <w:numPr>
+          <w:ilvl w:val="1"/>
+          <w:numId w:val="1008"/>
+        </w:numPr>
         <w:pStyle w:val="Compact"/>
-        <w:numPr>
-          <w:numId w:val="1008"/>
-          <w:ilvl w:val="1"/>
-        </w:numPr>
       </w:pPr>
       <w:r>
         <w:t xml:space="preserve">Aucune donnée disponible pour le moment.</w:t>
       </w:r>
     </w:p>
+    <w:bookmarkEnd w:id="23"/>
+    <w:bookmarkStart w:id="24" w:name="au-niveau-des-élèves-signalés"/>
     <w:p>
       <w:pPr>
         <w:pStyle w:val="Titre2"/>
       </w:pPr>
-      <w:bookmarkStart w:id="25" w:name="au-niveau-des-élèves-signalés"/>
       <w:r>
         <w:t xml:space="preserve">Au niveau des élèves signalés</w:t>
       </w:r>
-      <w:bookmarkEnd w:id="25"/>
-    </w:p>
-    <w:p>
-      <w:pPr>
-        <w:numPr>
+    </w:p>
+    <w:p>
+      <w:pPr>
+        <w:numPr>
+          <w:ilvl w:val="0"/>
           <w:numId w:val="1009"/>
-          <w:ilvl w:val="0"/>
         </w:numPr>
       </w:pPr>
       <w:r>
         <w:rPr>
+          <w:iCs/>
           <w:i/>
         </w:rPr>
         <w:t xml:space="preserve">Compétences psychosociales</w:t>
@@ -1443,327 +1638,327 @@
     <w:p>
       <w:pPr>
         <w:numPr>
+          <w:ilvl w:val="1"/>
           <w:numId w:val="1010"/>
+        </w:numPr>
+      </w:pPr>
+      <w:r>
+        <w:t xml:space="preserve">(échelle de 1</w:t>
+      </w:r>
+      <w:r>
+        <w:t xml:space="preserve"> </w:t>
+      </w:r>
+      <w:r>
+        <w:t xml:space="preserve">“</w:t>
+      </w:r>
+      <w:r>
+        <w:t xml:space="preserve">jamais</w:t>
+      </w:r>
+      <w:r>
+        <w:t xml:space="preserve">”</w:t>
+      </w:r>
+      <w:r>
+        <w:t xml:space="preserve"> </w:t>
+      </w:r>
+      <w:r>
+        <w:t xml:space="preserve">à 5</w:t>
+      </w:r>
+      <w:r>
+        <w:t xml:space="preserve"> </w:t>
+      </w:r>
+      <w:r>
+        <w:t xml:space="preserve">“</w:t>
+      </w:r>
+      <w:r>
+        <w:t xml:space="preserve">le plus souvent</w:t>
+      </w:r>
+      <w:r>
+        <w:t xml:space="preserve">”</w:t>
+      </w:r>
+      <w:r>
+        <w:t xml:space="preserve">)</w:t>
+      </w:r>
+    </w:p>
+    <w:p>
+      <w:pPr>
+        <w:numPr>
           <w:ilvl w:val="1"/>
-        </w:numPr>
-      </w:pPr>
-      <w:r>
-        <w:t xml:space="preserve">(échelle de 1</w:t>
-      </w:r>
-      <w:r>
-        <w:t xml:space="preserve"> </w:t>
-      </w:r>
-      <w:r>
-        <w:t xml:space="preserve">“</w:t>
-      </w:r>
-      <w:r>
-        <w:t xml:space="preserve">jamais</w:t>
-      </w:r>
-      <w:r>
-        <w:t xml:space="preserve">”</w:t>
-      </w:r>
-      <w:r>
-        <w:t xml:space="preserve"> </w:t>
-      </w:r>
-      <w:r>
-        <w:t xml:space="preserve">à 5</w:t>
-      </w:r>
-      <w:r>
-        <w:t xml:space="preserve"> </w:t>
-      </w:r>
-      <w:r>
-        <w:t xml:space="preserve">“</w:t>
-      </w:r>
-      <w:r>
-        <w:t xml:space="preserve">le plus souvent</w:t>
-      </w:r>
-      <w:r>
-        <w:t xml:space="preserve">”</w:t>
-      </w:r>
-      <w:r>
-        <w:t xml:space="preserve">)</w:t>
-      </w:r>
-    </w:p>
-    <w:p>
-      <w:pPr>
-        <w:numPr>
           <w:numId w:val="1010"/>
+        </w:numPr>
+      </w:pPr>
+      <w:r>
+        <w:t xml:space="preserve">Quand un·e ami·e me donne une information, je vérifie si elle est juste.</w:t>
+      </w:r>
+    </w:p>
+    <w:p>
+      <w:pPr>
+        <w:numPr>
           <w:ilvl w:val="1"/>
-        </w:numPr>
-      </w:pPr>
-      <w:r>
-        <w:t xml:space="preserve">Quand un·e ami·e me donne une information, je vérifie si elle est juste.</w:t>
-      </w:r>
-    </w:p>
-    <w:p>
-      <w:pPr>
-        <w:numPr>
           <w:numId w:val="1010"/>
+        </w:numPr>
+      </w:pPr>
+      <w:r>
+        <w:t xml:space="preserve">Quand je lis une information sur Internet, j’essaie de vérifier si elle est vraie.</w:t>
+      </w:r>
+    </w:p>
+    <w:p>
+      <w:pPr>
+        <w:numPr>
           <w:ilvl w:val="1"/>
-        </w:numPr>
-      </w:pPr>
-      <w:r>
-        <w:t xml:space="preserve">Quand je lis une information sur Internet, j’essaie de vérifier si elle est vraie.</w:t>
-      </w:r>
-    </w:p>
-    <w:p>
-      <w:pPr>
-        <w:numPr>
           <w:numId w:val="1010"/>
+        </w:numPr>
+      </w:pPr>
+      <w:r>
+        <w:t xml:space="preserve">*Je trouve difficile de gérer mon stress.</w:t>
+      </w:r>
+    </w:p>
+    <w:p>
+      <w:pPr>
+        <w:numPr>
           <w:ilvl w:val="1"/>
-        </w:numPr>
-      </w:pPr>
-      <w:r>
-        <w:t xml:space="preserve">*Je trouve difficile de gérer mon stress.</w:t>
-      </w:r>
-    </w:p>
-    <w:p>
-      <w:pPr>
-        <w:numPr>
           <w:numId w:val="1010"/>
+        </w:numPr>
+      </w:pPr>
+      <w:r>
+        <w:t xml:space="preserve">Quand il y a une situation stressante, j’arrive à me calmer par moi-même.</w:t>
+      </w:r>
+    </w:p>
+    <w:p>
+      <w:pPr>
+        <w:numPr>
           <w:ilvl w:val="1"/>
-        </w:numPr>
-      </w:pPr>
-      <w:r>
-        <w:t xml:space="preserve">Quand il y a une situation stressante, j’arrive à me calmer par moi-même.</w:t>
-      </w:r>
-    </w:p>
-    <w:p>
-      <w:pPr>
-        <w:numPr>
           <w:numId w:val="1010"/>
+        </w:numPr>
+      </w:pPr>
+      <w:r>
+        <w:t xml:space="preserve">Quand je suis en colère, je peux facilement me calmer.</w:t>
+      </w:r>
+    </w:p>
+    <w:p>
+      <w:pPr>
+        <w:numPr>
           <w:ilvl w:val="1"/>
-        </w:numPr>
-      </w:pPr>
-      <w:r>
-        <w:t xml:space="preserve">Quand je suis en colère, je peux facilement me calmer.</w:t>
-      </w:r>
-    </w:p>
-    <w:p>
-      <w:pPr>
-        <w:numPr>
           <w:numId w:val="1010"/>
+        </w:numPr>
+      </w:pPr>
+      <w:r>
+        <w:t xml:space="preserve">Je suis toujours prêt·e à aider les autres (parents, professeurs, jeunes de mon âge).</w:t>
+      </w:r>
+    </w:p>
+    <w:p>
+      <w:pPr>
+        <w:numPr>
           <w:ilvl w:val="1"/>
-        </w:numPr>
-      </w:pPr>
-      <w:r>
-        <w:t xml:space="preserve">Je suis toujours prêt·e à aider les autres (parents, professeurs, jeunes de mon âge).</w:t>
-      </w:r>
-    </w:p>
-    <w:p>
-      <w:pPr>
-        <w:numPr>
           <w:numId w:val="1010"/>
+        </w:numPr>
+      </w:pPr>
+      <w:r>
+        <w:t xml:space="preserve">J’arrive à expliquer aux autres ce que je pense.</w:t>
+      </w:r>
+    </w:p>
+    <w:p>
+      <w:pPr>
+        <w:numPr>
           <w:ilvl w:val="1"/>
-        </w:numPr>
-      </w:pPr>
-      <w:r>
-        <w:t xml:space="preserve">J’arrive à expliquer aux autres ce que je pense.</w:t>
-      </w:r>
-    </w:p>
-    <w:p>
-      <w:pPr>
-        <w:numPr>
           <w:numId w:val="1010"/>
+        </w:numPr>
+      </w:pPr>
+      <w:r>
+        <w:t xml:space="preserve">Je communique facilement avec les autres.</w:t>
+      </w:r>
+    </w:p>
+    <w:p>
+      <w:pPr>
+        <w:numPr>
           <w:ilvl w:val="1"/>
-        </w:numPr>
-      </w:pPr>
-      <w:r>
-        <w:t xml:space="preserve">Je communique facilement avec les autres.</w:t>
-      </w:r>
-    </w:p>
-    <w:p>
-      <w:pPr>
-        <w:numPr>
           <w:numId w:val="1010"/>
+        </w:numPr>
+      </w:pPr>
+      <w:r>
+        <w:t xml:space="preserve">Quand je ne suis pas d’accord avec un·e ami·e, je lui dis.</w:t>
+      </w:r>
+    </w:p>
+    <w:p>
+      <w:pPr>
+        <w:numPr>
           <w:ilvl w:val="1"/>
-        </w:numPr>
-      </w:pPr>
-      <w:r>
-        <w:t xml:space="preserve">Quand je ne suis pas d’accord avec un·e ami·e, je lui dis.</w:t>
-      </w:r>
-    </w:p>
-    <w:p>
-      <w:pPr>
-        <w:numPr>
           <w:numId w:val="1010"/>
+        </w:numPr>
+      </w:pPr>
+      <w:r>
+        <w:t xml:space="preserve">Quand quelqu’un me demande de faire quelque chose qui ne me semble pas raisonnable ou qui me met mal à l’aise, j’arrive facilement à dire non.</w:t>
+      </w:r>
+    </w:p>
+    <w:p>
+      <w:pPr>
+        <w:numPr>
           <w:ilvl w:val="1"/>
-        </w:numPr>
-      </w:pPr>
-      <w:r>
-        <w:t xml:space="preserve">Quand quelqu’un me demande de faire quelque chose qui ne me semble pas raisonnable ou qui me met mal à l’aise, j’arrive facilement à dire non.</w:t>
-      </w:r>
-    </w:p>
-    <w:p>
-      <w:pPr>
-        <w:numPr>
           <w:numId w:val="1010"/>
+        </w:numPr>
+      </w:pPr>
+      <w:r>
+        <w:t xml:space="preserve">J’arrive à comprendre les sentiments de mes ami·es quand ils ou elles sont en colère ou tristes.</w:t>
+      </w:r>
+    </w:p>
+    <w:p>
+      <w:pPr>
+        <w:numPr>
           <w:ilvl w:val="1"/>
-        </w:numPr>
-      </w:pPr>
-      <w:r>
-        <w:t xml:space="preserve">J’arrive à comprendre les sentiments de mes ami·es quand ils ou elles sont en colère ou tristes.</w:t>
-      </w:r>
-    </w:p>
-    <w:p>
-      <w:pPr>
-        <w:numPr>
           <w:numId w:val="1010"/>
+        </w:numPr>
+      </w:pPr>
+      <w:r>
+        <w:t xml:space="preserve">J’arrive à comprendre pourquoi les gens ressentent ce qu’ils ressentent.</w:t>
+      </w:r>
+    </w:p>
+    <w:p>
+      <w:pPr>
+        <w:numPr>
           <w:ilvl w:val="1"/>
-        </w:numPr>
-      </w:pPr>
-      <w:r>
-        <w:t xml:space="preserve">J’arrive à comprendre pourquoi les gens ressentent ce qu’ils ressentent.</w:t>
-      </w:r>
-    </w:p>
-    <w:p>
-      <w:pPr>
-        <w:numPr>
           <w:numId w:val="1010"/>
+        </w:numPr>
+      </w:pPr>
+      <w:r>
+        <w:t xml:space="preserve">Si j’en éprouve le besoin pour mon travail scolaire, je peux demander de l’aide (pendant et/ou en dehors la classe).</w:t>
+      </w:r>
+    </w:p>
+    <w:p>
+      <w:pPr>
+        <w:numPr>
           <w:ilvl w:val="1"/>
-        </w:numPr>
-      </w:pPr>
-      <w:r>
-        <w:t xml:space="preserve">Si j’en éprouve le besoin pour mon travail scolaire, je peux demander de l’aide (pendant et/ou en dehors la classe).</w:t>
-      </w:r>
-    </w:p>
-    <w:p>
-      <w:pPr>
-        <w:numPr>
           <w:numId w:val="1010"/>
+        </w:numPr>
+      </w:pPr>
+      <w:r>
+        <w:t xml:space="preserve">Quand je décide de faire quelque chose, je vais jusqu’au bout.</w:t>
+      </w:r>
+    </w:p>
+    <w:p>
+      <w:pPr>
+        <w:numPr>
           <w:ilvl w:val="1"/>
-        </w:numPr>
-      </w:pPr>
-      <w:r>
-        <w:t xml:space="preserve">Quand je décide de faire quelque chose, je vais jusqu’au bout.</w:t>
-      </w:r>
-    </w:p>
-    <w:p>
-      <w:pPr>
-        <w:numPr>
           <w:numId w:val="1010"/>
+        </w:numPr>
+      </w:pPr>
+      <w:r>
+        <w:t xml:space="preserve">Quand je prends des décisions, je réfléchis au pour et au contre.</w:t>
+      </w:r>
+    </w:p>
+    <w:p>
+      <w:pPr>
+        <w:numPr>
           <w:ilvl w:val="1"/>
-        </w:numPr>
-      </w:pPr>
-      <w:r>
-        <w:t xml:space="preserve">Quand je prends des décisions, je réfléchis au pour et au contre.</w:t>
-      </w:r>
-    </w:p>
-    <w:p>
-      <w:pPr>
-        <w:numPr>
           <w:numId w:val="1010"/>
+        </w:numPr>
+      </w:pPr>
+      <w:r>
+        <w:t xml:space="preserve">J’arrive facilement à gérer les situations imprévues.</w:t>
+      </w:r>
+    </w:p>
+    <w:p>
+      <w:pPr>
+        <w:numPr>
           <w:ilvl w:val="1"/>
-        </w:numPr>
-      </w:pPr>
-      <w:r>
-        <w:t xml:space="preserve">J’arrive facilement à gérer les situations imprévues.</w:t>
-      </w:r>
-    </w:p>
-    <w:p>
-      <w:pPr>
-        <w:numPr>
           <w:numId w:val="1010"/>
+        </w:numPr>
+      </w:pPr>
+      <w:r>
+        <w:t xml:space="preserve">Je peux résoudre les problèmes que je rencontre si je fais suffisamment d’effort.</w:t>
+      </w:r>
+    </w:p>
+    <w:p>
+      <w:pPr>
+        <w:numPr>
           <w:ilvl w:val="1"/>
-        </w:numPr>
-      </w:pPr>
-      <w:r>
-        <w:t xml:space="preserve">Je peux résoudre les problèmes que je rencontre si je fais suffisamment d’effort.</w:t>
-      </w:r>
-    </w:p>
-    <w:p>
-      <w:pPr>
-        <w:numPr>
           <w:numId w:val="1010"/>
+        </w:numPr>
+      </w:pPr>
+      <w:r>
+        <w:t xml:space="preserve">Je prends le temps de réfléchir avant de faire quelque chose pour résoudre un problème.</w:t>
+      </w:r>
+    </w:p>
+    <w:p>
+      <w:pPr>
+        <w:numPr>
           <w:ilvl w:val="1"/>
-        </w:numPr>
-      </w:pPr>
-      <w:r>
-        <w:t xml:space="preserve">Je prends le temps de réfléchir avant de faire quelque chose pour résoudre un problème.</w:t>
-      </w:r>
-    </w:p>
-    <w:p>
-      <w:pPr>
-        <w:numPr>
           <w:numId w:val="1010"/>
+        </w:numPr>
+      </w:pPr>
+      <w:r>
+        <w:t xml:space="preserve">Pour résoudre un problème, je cherche plusieurs solutions possibles.</w:t>
+      </w:r>
+    </w:p>
+    <w:p>
+      <w:pPr>
+        <w:numPr>
           <w:ilvl w:val="1"/>
-        </w:numPr>
-      </w:pPr>
-      <w:r>
-        <w:t xml:space="preserve">Pour résoudre un problème, je cherche plusieurs solutions possibles.</w:t>
-      </w:r>
-    </w:p>
-    <w:p>
-      <w:pPr>
-        <w:numPr>
           <w:numId w:val="1010"/>
+        </w:numPr>
+      </w:pPr>
+      <w:r>
+        <w:t xml:space="preserve">Quand j’ai des problèmes, je demande de l’aide à mes ami·es.</w:t>
+      </w:r>
+    </w:p>
+    <w:p>
+      <w:pPr>
+        <w:numPr>
           <w:ilvl w:val="1"/>
-        </w:numPr>
-      </w:pPr>
-      <w:r>
-        <w:t xml:space="preserve">Quand j’ai des problèmes, je demande de l’aide à mes ami·es.</w:t>
-      </w:r>
-    </w:p>
-    <w:p>
-      <w:pPr>
-        <w:numPr>
           <w:numId w:val="1010"/>
+        </w:numPr>
+      </w:pPr>
+      <w:r>
+        <w:t xml:space="preserve">J’arrive facilement à savoir ce que je ressens.</w:t>
+      </w:r>
+    </w:p>
+    <w:p>
+      <w:pPr>
+        <w:numPr>
           <w:ilvl w:val="1"/>
-        </w:numPr>
-      </w:pPr>
-      <w:r>
-        <w:t xml:space="preserve">J’arrive facilement à savoir ce que je ressens.</w:t>
-      </w:r>
-    </w:p>
-    <w:p>
-      <w:pPr>
-        <w:numPr>
           <w:numId w:val="1010"/>
+        </w:numPr>
+      </w:pPr>
+      <w:r>
+        <w:t xml:space="preserve">J’arrive facilement à trouver les mots pour décrire ce que je ressens.</w:t>
+      </w:r>
+    </w:p>
+    <w:p>
+      <w:pPr>
+        <w:numPr>
           <w:ilvl w:val="1"/>
-        </w:numPr>
-      </w:pPr>
-      <w:r>
-        <w:t xml:space="preserve">J’arrive facilement à trouver les mots pour décrire ce que je ressens.</w:t>
-      </w:r>
-    </w:p>
-    <w:p>
-      <w:pPr>
-        <w:numPr>
           <w:numId w:val="1010"/>
+        </w:numPr>
+      </w:pPr>
+      <w:r>
+        <w:t xml:space="preserve">Quand je suis triste, j’arrive ensuite à me remettre de bonne humeur.</w:t>
+      </w:r>
+    </w:p>
+    <w:p>
+      <w:pPr>
+        <w:numPr>
           <w:ilvl w:val="1"/>
-        </w:numPr>
-      </w:pPr>
-      <w:r>
-        <w:t xml:space="preserve">Quand je suis triste, j’arrive ensuite à me remettre de bonne humeur.</w:t>
-      </w:r>
-    </w:p>
-    <w:p>
-      <w:pPr>
-        <w:numPr>
           <w:numId w:val="1010"/>
+        </w:numPr>
+      </w:pPr>
+      <w:r>
+        <w:t xml:space="preserve">Les autres viennent facilement se confier à moi.</w:t>
+      </w:r>
+    </w:p>
+    <w:p>
+      <w:pPr>
+        <w:numPr>
           <w:ilvl w:val="1"/>
-        </w:numPr>
-      </w:pPr>
-      <w:r>
-        <w:t xml:space="preserve">Les autres viennent facilement se confier à moi.</w:t>
-      </w:r>
-    </w:p>
-    <w:p>
-      <w:pPr>
-        <w:numPr>
           <w:numId w:val="1010"/>
+        </w:numPr>
+      </w:pPr>
+      <w:r>
+        <w:t xml:space="preserve">*J’ai du mal à écouter les problèmes des autres.</w:t>
+      </w:r>
+    </w:p>
+    <w:p>
+      <w:pPr>
+        <w:numPr>
           <w:ilvl w:val="1"/>
-        </w:numPr>
-      </w:pPr>
-      <w:r>
-        <w:t xml:space="preserve">*J’ai du mal à écouter les problèmes des autres.</w:t>
-      </w:r>
-    </w:p>
-    <w:p>
-      <w:pPr>
-        <w:numPr>
           <w:numId w:val="1010"/>
-          <w:ilvl w:val="1"/>
         </w:numPr>
       </w:pPr>
       <w:r>
@@ -1773,12 +1968,13 @@
     <w:p>
       <w:pPr>
         <w:numPr>
+          <w:ilvl w:val="0"/>
           <w:numId w:val="1009"/>
-          <w:ilvl w:val="0"/>
         </w:numPr>
       </w:pPr>
       <w:r>
         <w:rPr>
+          <w:iCs/>
           <w:i/>
         </w:rPr>
         <w:t xml:space="preserve">Régulation émotionnelle</w:t>
@@ -1793,121 +1989,121 @@
     <w:p>
       <w:pPr>
         <w:numPr>
+          <w:ilvl w:val="1"/>
           <w:numId w:val="1011"/>
+        </w:numPr>
+      </w:pPr>
+      <w:r>
+        <w:t xml:space="preserve">(échelle de 1</w:t>
+      </w:r>
+      <w:r>
+        <w:t xml:space="preserve"> </w:t>
+      </w:r>
+      <w:r>
+        <w:t xml:space="preserve">“</w:t>
+      </w:r>
+      <w:r>
+        <w:t xml:space="preserve">pas du tout</w:t>
+      </w:r>
+      <w:r>
+        <w:t xml:space="preserve">”</w:t>
+      </w:r>
+      <w:r>
+        <w:t xml:space="preserve"> </w:t>
+      </w:r>
+      <w:r>
+        <w:t xml:space="preserve">à 5</w:t>
+      </w:r>
+      <w:r>
+        <w:t xml:space="preserve"> </w:t>
+      </w:r>
+      <w:r>
+        <w:t xml:space="preserve">“</w:t>
+      </w:r>
+      <w:r>
+        <w:t xml:space="preserve">tout à fait</w:t>
+      </w:r>
+      <w:r>
+        <w:t xml:space="preserve">”</w:t>
+      </w:r>
+      <w:r>
+        <w:t xml:space="preserve">)</w:t>
+      </w:r>
+    </w:p>
+    <w:p>
+      <w:pPr>
+        <w:numPr>
           <w:ilvl w:val="1"/>
-        </w:numPr>
-      </w:pPr>
-      <w:r>
-        <w:t xml:space="preserve">(échelle de 1</w:t>
-      </w:r>
-      <w:r>
-        <w:t xml:space="preserve"> </w:t>
-      </w:r>
-      <w:r>
-        <w:t xml:space="preserve">“</w:t>
-      </w:r>
-      <w:r>
-        <w:t xml:space="preserve">pas du tout</w:t>
-      </w:r>
-      <w:r>
-        <w:t xml:space="preserve">”</w:t>
-      </w:r>
-      <w:r>
-        <w:t xml:space="preserve"> </w:t>
-      </w:r>
-      <w:r>
-        <w:t xml:space="preserve">à 5</w:t>
-      </w:r>
-      <w:r>
-        <w:t xml:space="preserve"> </w:t>
-      </w:r>
-      <w:r>
-        <w:t xml:space="preserve">“</w:t>
-      </w:r>
-      <w:r>
-        <w:t xml:space="preserve">tout à fait</w:t>
-      </w:r>
-      <w:r>
-        <w:t xml:space="preserve">”</w:t>
-      </w:r>
-      <w:r>
-        <w:t xml:space="preserve">)</w:t>
-      </w:r>
-    </w:p>
-    <w:p>
-      <w:pPr>
-        <w:numPr>
           <w:numId w:val="1011"/>
+        </w:numPr>
+      </w:pPr>
+      <w:r>
+        <w:t xml:space="preserve">Quand je suis en colère, je peux facilement me calmer.</w:t>
+      </w:r>
+    </w:p>
+    <w:p>
+      <w:pPr>
+        <w:numPr>
           <w:ilvl w:val="1"/>
-        </w:numPr>
-      </w:pPr>
-      <w:r>
-        <w:t xml:space="preserve">Quand je suis en colère, je peux facilement me calmer.</w:t>
-      </w:r>
-    </w:p>
-    <w:p>
-      <w:pPr>
-        <w:numPr>
           <w:numId w:val="1011"/>
+        </w:numPr>
+      </w:pPr>
+      <w:r>
+        <w:t xml:space="preserve">Lorsque je suis confronté·e à une situation stressante, je fais en sorte d’y penser de manière à ce que cela m’aide à rester calme.</w:t>
+      </w:r>
+    </w:p>
+    <w:p>
+      <w:pPr>
+        <w:numPr>
           <w:ilvl w:val="1"/>
-        </w:numPr>
-      </w:pPr>
-      <w:r>
-        <w:t xml:space="preserve">Lorsque je suis confronté·e à une situation stressante, je fais en sorte d’y penser de manière à ce que cela m’aide à rester calme.</w:t>
-      </w:r>
-    </w:p>
-    <w:p>
-      <w:pPr>
-        <w:numPr>
           <w:numId w:val="1011"/>
+        </w:numPr>
+      </w:pPr>
+      <w:r>
+        <w:t xml:space="preserve">Quand je suis triste, il m’est facile de me remettre de bonne humeur.</w:t>
+      </w:r>
+    </w:p>
+    <w:p>
+      <w:pPr>
+        <w:numPr>
           <w:ilvl w:val="1"/>
-        </w:numPr>
-      </w:pPr>
-      <w:r>
-        <w:t xml:space="preserve">Quand je suis triste, il m’est facile de me remettre de bonne humeur.</w:t>
-      </w:r>
-    </w:p>
-    <w:p>
-      <w:pPr>
-        <w:numPr>
           <w:numId w:val="1011"/>
+        </w:numPr>
+      </w:pPr>
+      <w:r>
+        <w:t xml:space="preserve">Je retrouve facilement mon calme après avoir vécu un évènement difficile.</w:t>
+      </w:r>
+    </w:p>
+    <w:p>
+      <w:pPr>
+        <w:numPr>
           <w:ilvl w:val="1"/>
-        </w:numPr>
-      </w:pPr>
-      <w:r>
-        <w:t xml:space="preserve">Je retrouve facilement mon calme après avoir vécu un évènement difficile.</w:t>
-      </w:r>
-    </w:p>
-    <w:p>
-      <w:pPr>
-        <w:numPr>
           <w:numId w:val="1011"/>
-          <w:ilvl w:val="1"/>
         </w:numPr>
       </w:pPr>
       <w:r>
         <w:t xml:space="preserve">*Je trouve difficile de gérer mes émotions.</w:t>
       </w:r>
     </w:p>
+    <w:bookmarkEnd w:id="24"/>
+    <w:bookmarkEnd w:id="25"/>
+    <w:bookmarkStart w:id="31" w:name="premières-données"/>
     <w:p>
       <w:pPr>
         <w:pStyle w:val="Titre1"/>
       </w:pPr>
-      <w:bookmarkStart w:id="26" w:name="premières-données"/>
       <w:r>
         <w:t xml:space="preserve">Premières données</w:t>
       </w:r>
-      <w:bookmarkEnd w:id="26"/>
-    </w:p>
+    </w:p>
+    <w:bookmarkStart w:id="26" w:name="sociogrammes"/>
     <w:p>
       <w:pPr>
         <w:pStyle w:val="Titre2"/>
       </w:pPr>
-      <w:bookmarkStart w:id="27" w:name="sociogrammes"/>
       <w:r>
         <w:t xml:space="preserve">Sociogrammes</w:t>
       </w:r>
-      <w:bookmarkEnd w:id="27"/>
     </w:p>
     <w:p>
       <w:pPr>
@@ -1995,7 +2191,7 @@
         <w:rPr/>
         <w:t xml:space="preserve">Figure </w:t>
       </w:r>
-      <w:bookmarkStart w:id="2b796b4d-9570-42fd-bc62-d443f26669f2" w:name="socio"/>
+      <w:bookmarkStart w:id="eaf83361-2c96-4798-a752-7d73131e1c14" w:name="socio"/>
       <w:r xmlns:w="http://schemas.openxmlformats.org/wordprocessingml/2006/main" xmlns:wp="http://schemas.openxmlformats.org/drawingml/2006/wordprocessingDrawing" xmlns:r="http://schemas.openxmlformats.org/officeDocument/2006/relationships" xmlns:w14="http://schemas.microsoft.com/office/word/2010/wordml">
         <w:rPr/>
         <w:fldChar w:fldCharType="begin" w:dirty="true"/>
@@ -2008,7 +2204,7 @@
         <w:rPr/>
         <w:fldChar w:fldCharType="end" w:dirty="true"/>
       </w:r>
-      <w:bookmarkEnd w:id="2b796b4d-9570-42fd-bc62-d443f26669f2"/>
+      <w:bookmarkEnd w:id="eaf83361-2c96-4798-a752-7d73131e1c14"/>
       <w:r>
         <w:rPr/>
         <w:t xml:space="preserve">: </w:t>
@@ -2072,7 +2268,7 @@
         <w:rPr/>
         <w:t xml:space="preserve">Figure </w:t>
       </w:r>
-      <w:bookmarkStart w:id="360cb319-5a7b-4de4-9f74-f503cb372997" w:name="socio"/>
+      <w:bookmarkStart w:id="1d0c9d4a-b123-4bce-bcbf-cded3ce69104" w:name="socio"/>
       <w:r xmlns:w="http://schemas.openxmlformats.org/wordprocessingml/2006/main" xmlns:wp="http://schemas.openxmlformats.org/drawingml/2006/wordprocessingDrawing" xmlns:r="http://schemas.openxmlformats.org/officeDocument/2006/relationships" xmlns:w14="http://schemas.microsoft.com/office/word/2010/wordml">
         <w:rPr/>
         <w:fldChar w:fldCharType="begin" w:dirty="true"/>
@@ -2085,7 +2281,7 @@
         <w:rPr/>
         <w:fldChar w:fldCharType="end" w:dirty="true"/>
       </w:r>
-      <w:bookmarkEnd w:id="360cb319-5a7b-4de4-9f74-f503cb372997"/>
+      <w:bookmarkEnd w:id="1d0c9d4a-b123-4bce-bcbf-cded3ce69104"/>
       <w:r>
         <w:rPr/>
         <w:t xml:space="preserve">: </w:t>
@@ -2094,15 +2290,15 @@
         <w:t xml:space="preserve">Exemples de sociogrammes (extraits anonymisés)</w:t>
       </w:r>
     </w:p>
+    <w:bookmarkEnd w:id="26"/>
+    <w:bookmarkStart w:id="27" w:name="echelle-sep-en-gestion-de-classe"/>
     <w:p>
       <w:pPr>
         <w:pStyle w:val="Titre2"/>
       </w:pPr>
-      <w:bookmarkStart w:id="28" w:name="echelle-sep-en-gestion-de-classe"/>
       <w:r>
         <w:t xml:space="preserve">Echelle SEP en gestion de classe</w:t>
       </w:r>
-      <w:bookmarkEnd w:id="28"/>
     </w:p>
     <w:p>
       <w:pPr>
@@ -2143,7 +2339,7 @@
         <w:rPr/>
         <w:t xml:space="preserve">Table </w:t>
       </w:r>
-      <w:bookmarkStart w:id="1fa6842e-f6ce-4baf-a96b-15e49069c706" w:name="teach"/>
+      <w:bookmarkStart w:id="98072569-3aa1-40aa-872c-3b246c24871f" w:name="teach"/>
       <w:r xmlns:w="http://schemas.openxmlformats.org/wordprocessingml/2006/main" xmlns:wp="http://schemas.openxmlformats.org/drawingml/2006/wordprocessingDrawing" xmlns:r="http://schemas.openxmlformats.org/officeDocument/2006/relationships" xmlns:w14="http://schemas.microsoft.com/office/word/2010/wordml">
         <w:rPr/>
         <w:fldChar w:fldCharType="begin" w:dirty="true"/>
@@ -2156,7 +2352,7 @@
         <w:rPr/>
         <w:fldChar w:fldCharType="end" w:dirty="true"/>
       </w:r>
-      <w:bookmarkEnd w:id="1fa6842e-f6ce-4baf-a96b-15e49069c706"/>
+      <w:bookmarkEnd w:id="98072569-3aa1-40aa-872c-3b246c24871f"/>
       <w:r>
         <w:rPr/>
         <w:t xml:space="preserve">: </w:t>
@@ -2746,6 +2942,186 @@
         </w:trPr>
         <w:tc>
           <w:tcPr>
+            <w:tcBorders/>
+            <w:shd w:val="clear" w:color="auto" w:fill="FFFFFF"/>
+            <w:tcMar>
+              <w:top w:w="0" w:type="dxa"/>
+              <w:bottom w:w="0" w:type="dxa"/>
+              <w:left w:w="0" w:type="dxa"/>
+              <w:right w:w="0" w:type="dxa"/>
+            </w:tcMar>
+            <w:vAlign w:val="center"/>
+          </w:tcPr>
+          <w:p>
+            <w:pPr>
+              <w:jc w:val="left"/>
+              <w:spacing w:after="60" w:before="60" w:line="240"/>
+              <w:ind w:firstLine="0" w:left="60" w:right="60"/>
+            </w:pPr>
+            <w:r xmlns:w="http://schemas.openxmlformats.org/wordprocessingml/2006/main" xmlns:wp="http://schemas.openxmlformats.org/drawingml/2006/wordprocessingDrawing" xmlns:r="http://schemas.openxmlformats.org/officeDocument/2006/relationships" xmlns:w14="http://schemas.microsoft.com/office/word/2010/wordml">
+              <w:rPr>
+                <w:rFonts w:ascii="Helvetica" w:hAnsi="Helvetica" w:eastAsia="Helvetica" w:cs="Helvetica"/>
+                <w:sz w:val="22"/>
+                <w:szCs w:val="22"/>
+                <w:color w:val="000000"/>
+              </w:rPr>
+              <w:t xml:space="preserve">b</w:t>
+            </w:r>
+          </w:p>
+        </w:tc>
+        <w:tc>
+          <w:tcPr>
+            <w:tcBorders/>
+            <w:shd w:val="clear" w:color="auto" w:fill="FFFFFF"/>
+            <w:tcMar>
+              <w:top w:w="0" w:type="dxa"/>
+              <w:bottom w:w="0" w:type="dxa"/>
+              <w:left w:w="0" w:type="dxa"/>
+              <w:right w:w="0" w:type="dxa"/>
+            </w:tcMar>
+            <w:vAlign w:val="center"/>
+          </w:tcPr>
+          <w:p>
+            <w:pPr>
+              <w:jc w:val="right"/>
+              <w:spacing w:after="60" w:before="60" w:line="240"/>
+              <w:ind w:firstLine="0" w:left="60" w:right="60"/>
+            </w:pPr>
+            <w:r xmlns:w="http://schemas.openxmlformats.org/wordprocessingml/2006/main" xmlns:wp="http://schemas.openxmlformats.org/drawingml/2006/wordprocessingDrawing" xmlns:r="http://schemas.openxmlformats.org/officeDocument/2006/relationships" xmlns:w14="http://schemas.microsoft.com/office/word/2010/wordml">
+              <w:rPr>
+                <w:rFonts w:ascii="Helvetica" w:hAnsi="Helvetica" w:eastAsia="Helvetica" w:cs="Helvetica"/>
+                <w:sz w:val="22"/>
+                <w:szCs w:val="22"/>
+                <w:color w:val="000000"/>
+              </w:rPr>
+              <w:t xml:space="preserve">6.8</w:t>
+            </w:r>
+          </w:p>
+        </w:tc>
+        <w:tc>
+          <w:tcPr>
+            <w:tcBorders/>
+            <w:shd w:val="clear" w:color="auto" w:fill="FFFFFF"/>
+            <w:tcMar>
+              <w:top w:w="0" w:type="dxa"/>
+              <w:bottom w:w="0" w:type="dxa"/>
+              <w:left w:w="0" w:type="dxa"/>
+              <w:right w:w="0" w:type="dxa"/>
+            </w:tcMar>
+            <w:vAlign w:val="center"/>
+          </w:tcPr>
+          <w:p>
+            <w:pPr>
+              <w:jc w:val="right"/>
+              <w:spacing w:after="60" w:before="60" w:line="240"/>
+              <w:ind w:firstLine="0" w:left="60" w:right="60"/>
+            </w:pPr>
+            <w:r xmlns:w="http://schemas.openxmlformats.org/wordprocessingml/2006/main" xmlns:wp="http://schemas.openxmlformats.org/drawingml/2006/wordprocessingDrawing" xmlns:r="http://schemas.openxmlformats.org/officeDocument/2006/relationships" xmlns:w14="http://schemas.microsoft.com/office/word/2010/wordml">
+              <w:rPr>
+                <w:rFonts w:ascii="Helvetica" w:hAnsi="Helvetica" w:eastAsia="Helvetica" w:cs="Helvetica"/>
+                <w:sz w:val="22"/>
+                <w:szCs w:val="22"/>
+                <w:color w:val="000000"/>
+              </w:rPr>
+              <w:t xml:space="preserve">7.2</w:t>
+            </w:r>
+          </w:p>
+        </w:tc>
+        <w:tc>
+          <w:tcPr>
+            <w:tcBorders/>
+            <w:shd w:val="clear" w:color="auto" w:fill="FFFFFF"/>
+            <w:tcMar>
+              <w:top w:w="0" w:type="dxa"/>
+              <w:bottom w:w="0" w:type="dxa"/>
+              <w:left w:w="0" w:type="dxa"/>
+              <w:right w:w="0" w:type="dxa"/>
+            </w:tcMar>
+            <w:vAlign w:val="center"/>
+          </w:tcPr>
+          <w:p>
+            <w:pPr>
+              <w:jc w:val="right"/>
+              <w:spacing w:after="60" w:before="60" w:line="240"/>
+              <w:ind w:firstLine="0" w:left="60" w:right="60"/>
+            </w:pPr>
+            <w:r xmlns:w="http://schemas.openxmlformats.org/wordprocessingml/2006/main" xmlns:wp="http://schemas.openxmlformats.org/drawingml/2006/wordprocessingDrawing" xmlns:r="http://schemas.openxmlformats.org/officeDocument/2006/relationships" xmlns:w14="http://schemas.microsoft.com/office/word/2010/wordml">
+              <w:rPr>
+                <w:rFonts w:ascii="Helvetica" w:hAnsi="Helvetica" w:eastAsia="Helvetica" w:cs="Helvetica"/>
+                <w:sz w:val="22"/>
+                <w:szCs w:val="22"/>
+                <w:color w:val="000000"/>
+              </w:rPr>
+              <w:t xml:space="preserve">7.5</w:t>
+            </w:r>
+          </w:p>
+        </w:tc>
+        <w:tc>
+          <w:tcPr>
+            <w:tcBorders/>
+            <w:shd w:val="clear" w:color="auto" w:fill="FFFFFF"/>
+            <w:tcMar>
+              <w:top w:w="0" w:type="dxa"/>
+              <w:bottom w:w="0" w:type="dxa"/>
+              <w:left w:w="0" w:type="dxa"/>
+              <w:right w:w="0" w:type="dxa"/>
+            </w:tcMar>
+            <w:vAlign w:val="center"/>
+          </w:tcPr>
+          <w:p>
+            <w:pPr>
+              <w:jc w:val="right"/>
+              <w:spacing w:after="60" w:before="60" w:line="240"/>
+              <w:ind w:firstLine="0" w:left="60" w:right="60"/>
+            </w:pPr>
+            <w:r xmlns:w="http://schemas.openxmlformats.org/wordprocessingml/2006/main" xmlns:wp="http://schemas.openxmlformats.org/drawingml/2006/wordprocessingDrawing" xmlns:r="http://schemas.openxmlformats.org/officeDocument/2006/relationships" xmlns:w14="http://schemas.microsoft.com/office/word/2010/wordml">
+              <w:rPr>
+                <w:rFonts w:ascii="Helvetica" w:hAnsi="Helvetica" w:eastAsia="Helvetica" w:cs="Helvetica"/>
+                <w:sz w:val="22"/>
+                <w:szCs w:val="22"/>
+                <w:color w:val="000000"/>
+              </w:rPr>
+              <w:t xml:space="preserve">7.7</w:t>
+            </w:r>
+          </w:p>
+        </w:tc>
+        <w:tc>
+          <w:tcPr>
+            <w:tcBorders/>
+            <w:shd w:val="clear" w:color="auto" w:fill="FFFFFF"/>
+            <w:tcMar>
+              <w:top w:w="0" w:type="dxa"/>
+              <w:bottom w:w="0" w:type="dxa"/>
+              <w:left w:w="0" w:type="dxa"/>
+              <w:right w:w="0" w:type="dxa"/>
+            </w:tcMar>
+            <w:vAlign w:val="center"/>
+          </w:tcPr>
+          <w:p>
+            <w:pPr>
+              <w:jc w:val="right"/>
+              <w:spacing w:after="60" w:before="60" w:line="240"/>
+              <w:ind w:firstLine="0" w:left="60" w:right="60"/>
+            </w:pPr>
+            <w:r xmlns:w="http://schemas.openxmlformats.org/wordprocessingml/2006/main" xmlns:wp="http://schemas.openxmlformats.org/drawingml/2006/wordprocessingDrawing" xmlns:r="http://schemas.openxmlformats.org/officeDocument/2006/relationships" xmlns:w14="http://schemas.microsoft.com/office/word/2010/wordml">
+              <w:rPr>
+                <w:rFonts w:ascii="Helvetica" w:hAnsi="Helvetica" w:eastAsia="Helvetica" w:cs="Helvetica"/>
+                <w:sz w:val="22"/>
+                <w:szCs w:val="22"/>
+                <w:color w:val="000000"/>
+              </w:rPr>
+              <w:t xml:space="preserve">7.2</w:t>
+            </w:r>
+          </w:p>
+        </w:tc>
+      </w:tr>
+      <w:tr>
+        <w:trPr>
+          <w:cantSplit/>
+          <w:trHeight w:val="360" w:hRule="auto"/>
+        </w:trPr>
+        <w:tc>
+          <w:tcPr>
             <w:tcBorders>
               <w:bottom w:val="single" w:sz="16" w:space="0" w:color="000000"/>
             </w:tcBorders>
@@ -2771,7 +3147,7 @@
                 <w:szCs w:val="22"/>
                 <w:color w:val="000000"/>
               </w:rPr>
-              <w:t xml:space="preserve">b</w:t>
+              <w:t xml:space="preserve">c</w:t>
             </w:r>
           </w:p>
         </w:tc>
@@ -2802,7 +3178,7 @@
                 <w:szCs w:val="22"/>
                 <w:color w:val="000000"/>
               </w:rPr>
-              <w:t xml:space="preserve">6.8</w:t>
+              <w:t xml:space="preserve">5.7</w:t>
             </w:r>
           </w:p>
         </w:tc>
@@ -2833,7 +3209,7 @@
                 <w:szCs w:val="22"/>
                 <w:color w:val="000000"/>
               </w:rPr>
-              <w:t xml:space="preserve">7.2</w:t>
+              <w:t xml:space="preserve">6.8</w:t>
             </w:r>
           </w:p>
         </w:tc>
@@ -2864,7 +3240,7 @@
                 <w:szCs w:val="22"/>
                 <w:color w:val="000000"/>
               </w:rPr>
-              <w:t xml:space="preserve">7.5</w:t>
+              <w:t xml:space="preserve">4.5</w:t>
             </w:r>
           </w:p>
         </w:tc>
@@ -2895,7 +3271,7 @@
                 <w:szCs w:val="22"/>
                 <w:color w:val="000000"/>
               </w:rPr>
-              <w:t xml:space="preserve">7.7</w:t>
+              <w:t xml:space="preserve">5.7</w:t>
             </w:r>
           </w:p>
         </w:tc>
@@ -2926,21 +3302,21 @@
                 <w:szCs w:val="22"/>
                 <w:color w:val="000000"/>
               </w:rPr>
-              <w:t xml:space="preserve">7.2</w:t>
+              <w:t xml:space="preserve">5.9</w:t>
             </w:r>
           </w:p>
         </w:tc>
       </w:tr>
     </w:tbl>
+    <w:bookmarkEnd w:id="27"/>
+    <w:bookmarkStart w:id="28" w:name="echelle-bien-être-à-lécole"/>
     <w:p>
       <w:pPr>
         <w:pStyle w:val="Titre2"/>
       </w:pPr>
-      <w:bookmarkStart w:id="29" w:name="echelle-bien-être-à-lécole"/>
       <w:r>
         <w:t xml:space="preserve">Echelle Bien-être à l’école</w:t>
       </w:r>
-      <w:bookmarkEnd w:id="29"/>
     </w:p>
     <w:p>
       <w:pPr>
@@ -2981,7 +3357,7 @@
         <w:rPr/>
         <w:t xml:space="preserve">Table </w:t>
       </w:r>
-      <w:bookmarkStart w:id="180bef94-9d4e-4c62-b865-e60db06a04cc" w:name="peers"/>
+      <w:bookmarkStart w:id="bb597ccd-c2e4-424c-8b38-96e75d6aaab2" w:name="peers"/>
       <w:r xmlns:w="http://schemas.openxmlformats.org/wordprocessingml/2006/main" xmlns:wp="http://schemas.openxmlformats.org/drawingml/2006/wordprocessingDrawing" xmlns:r="http://schemas.openxmlformats.org/officeDocument/2006/relationships" xmlns:w14="http://schemas.microsoft.com/office/word/2010/wordml">
         <w:rPr/>
         <w:fldChar w:fldCharType="begin" w:dirty="true"/>
@@ -2994,7 +3370,7 @@
         <w:rPr/>
         <w:fldChar w:fldCharType="end" w:dirty="true"/>
       </w:r>
-      <w:bookmarkEnd w:id="180bef94-9d4e-4c62-b865-e60db06a04cc"/>
+      <w:bookmarkEnd w:id="bb597ccd-c2e4-424c-8b38-96e75d6aaab2"/>
       <w:r>
         <w:rPr/>
         <w:t xml:space="preserve">: </w:t>
@@ -3676,7 +4052,7 @@
         <w:rPr/>
         <w:t xml:space="preserve">Figure </w:t>
       </w:r>
-      <w:bookmarkStart w:id="ef0eb9e3-1841-4f9f-a1c6-bc9a77834a03" w:name="vis"/>
+      <w:bookmarkStart w:id="03a59611-b88b-42ea-a7c9-ca27aa7f3283" w:name="vis"/>
       <w:r xmlns:w="http://schemas.openxmlformats.org/wordprocessingml/2006/main" xmlns:wp="http://schemas.openxmlformats.org/drawingml/2006/wordprocessingDrawing" xmlns:r="http://schemas.openxmlformats.org/officeDocument/2006/relationships" xmlns:w14="http://schemas.microsoft.com/office/word/2010/wordml">
         <w:rPr/>
         <w:fldChar w:fldCharType="begin" w:dirty="true"/>
@@ -3689,7 +4065,7 @@
         <w:rPr/>
         <w:fldChar w:fldCharType="end" w:dirty="true"/>
       </w:r>
-      <w:bookmarkEnd w:id="ef0eb9e3-1841-4f9f-a1c6-bc9a77834a03"/>
+      <w:bookmarkEnd w:id="03a59611-b88b-42ea-a7c9-ca27aa7f3283"/>
       <w:r>
         <w:rPr/>
         <w:t xml:space="preserve">: </w:t>
@@ -3698,15 +4074,15 @@
         <w:t xml:space="preserve">distribution des scores</w:t>
       </w:r>
     </w:p>
+    <w:bookmarkEnd w:id="28"/>
+    <w:bookmarkStart w:id="29" w:name="echelle-de-régulation-émotionnelle"/>
     <w:p>
       <w:pPr>
         <w:pStyle w:val="Titre2"/>
       </w:pPr>
-      <w:bookmarkStart w:id="30" w:name="echelle-de-régulation-émotionnelle"/>
       <w:r>
         <w:t xml:space="preserve">Echelle de Régulation émotionnelle</w:t>
       </w:r>
-      <w:bookmarkEnd w:id="30"/>
     </w:p>
     <w:p>
       <w:pPr>
@@ -3714,20 +4090,21 @@
       </w:pPr>
       <w:r>
         <w:rPr>
+          <w:iCs/>
           <w:i/>
         </w:rPr>
         <w:t xml:space="preserve">Données en main des personnes-ressources (identification des éventuels besoins)</w:t>
       </w:r>
     </w:p>
+    <w:bookmarkEnd w:id="29"/>
+    <w:bookmarkStart w:id="30" w:name="echelle-de-compétences-psychosociales"/>
     <w:p>
       <w:pPr>
         <w:pStyle w:val="Titre2"/>
       </w:pPr>
-      <w:bookmarkStart w:id="31" w:name="echelle-de-compétences-psychosociales"/>
       <w:r>
         <w:t xml:space="preserve">Echelle de compétences psychosociales</w:t>
       </w:r>
-      <w:bookmarkEnd w:id="31"/>
     </w:p>
     <w:p>
       <w:pPr>
@@ -3735,11 +4112,14 @@
       </w:pPr>
       <w:r>
         <w:rPr>
+          <w:iCs/>
           <w:i/>
         </w:rPr>
         <w:t xml:space="preserve">Données en main des personnes-ressources (identification des éventuels besoins)</w:t>
       </w:r>
     </w:p>
+    <w:bookmarkEnd w:id="30"/>
+    <w:bookmarkEnd w:id="31"/>
     <w:sectPr>
       <w:headerReference w:type="default" r:id="rId9"/>
       <w:footerReference w:type="default" r:id="rId10"/>
@@ -4342,10 +4722,7 @@
       <w:lvlText w:val=" "/>
       <w:lvlJc w:val="left"/>
       <w:pPr>
-        <w:tabs>
-          <w:tab w:val="num" w:pos="0"/>
-        </w:tabs>
-        <w:ind w:left="480" w:hanging="480"/>
+        <w:ind w:left="720" w:hanging="480"/>
       </w:pPr>
     </w:lvl>
     <w:lvl w:ilvl="1">
@@ -4353,10 +4730,7 @@
       <w:lvlText w:val=" "/>
       <w:lvlJc w:val="left"/>
       <w:pPr>
-        <w:tabs>
-          <w:tab w:val="num" w:pos="720"/>
-        </w:tabs>
-        <w:ind w:left="1200" w:hanging="480"/>
+        <w:ind w:left="1440" w:hanging="480"/>
       </w:pPr>
     </w:lvl>
     <w:lvl w:ilvl="2">
@@ -4364,10 +4738,7 @@
       <w:lvlText w:val=" "/>
       <w:lvlJc w:val="left"/>
       <w:pPr>
-        <w:tabs>
-          <w:tab w:val="num" w:pos="1440"/>
-        </w:tabs>
-        <w:ind w:left="1920" w:hanging="480"/>
+        <w:ind w:left="2160" w:hanging="480"/>
       </w:pPr>
     </w:lvl>
     <w:lvl w:ilvl="3">
@@ -4375,10 +4746,7 @@
       <w:lvlText w:val=" "/>
       <w:lvlJc w:val="left"/>
       <w:pPr>
-        <w:tabs>
-          <w:tab w:val="num" w:pos="2160"/>
-        </w:tabs>
-        <w:ind w:left="2640" w:hanging="480"/>
+        <w:ind w:left="2880" w:hanging="480"/>
       </w:pPr>
     </w:lvl>
     <w:lvl w:ilvl="4">
@@ -4386,10 +4754,7 @@
       <w:lvlText w:val=" "/>
       <w:lvlJc w:val="left"/>
       <w:pPr>
-        <w:tabs>
-          <w:tab w:val="num" w:pos="2880"/>
-        </w:tabs>
-        <w:ind w:left="3360" w:hanging="480"/>
+        <w:ind w:left="3600" w:hanging="480"/>
       </w:pPr>
     </w:lvl>
     <w:lvl w:ilvl="5">
@@ -4397,10 +4762,7 @@
       <w:lvlText w:val=" "/>
       <w:lvlJc w:val="left"/>
       <w:pPr>
-        <w:tabs>
-          <w:tab w:val="num" w:pos="3600"/>
-        </w:tabs>
-        <w:ind w:left="4080" w:hanging="480"/>
+        <w:ind w:left="4320" w:hanging="480"/>
       </w:pPr>
     </w:lvl>
     <w:lvl w:ilvl="6">
@@ -4408,10 +4770,7 @@
       <w:lvlText w:val=" "/>
       <w:lvlJc w:val="left"/>
       <w:pPr>
-        <w:tabs>
-          <w:tab w:val="num" w:pos="4320"/>
-        </w:tabs>
-        <w:ind w:left="4800" w:hanging="480"/>
+        <w:ind w:left="5040" w:hanging="480"/>
       </w:pPr>
     </w:lvl>
     <w:lvl w:ilvl="7">
@@ -4419,10 +4778,7 @@
       <w:lvlText w:val=" "/>
       <w:lvlJc w:val="left"/>
       <w:pPr>
-        <w:tabs>
-          <w:tab w:val="num" w:pos="5040"/>
-        </w:tabs>
-        <w:ind w:left="5520" w:hanging="480"/>
+        <w:ind w:left="5760" w:hanging="480"/>
       </w:pPr>
     </w:lvl>
     <w:lvl w:ilvl="8">
@@ -4430,10 +4786,7 @@
       <w:lvlText w:val=" "/>
       <w:lvlJc w:val="left"/>
       <w:pPr>
-        <w:tabs>
-          <w:tab w:val="num" w:pos="5760"/>
-        </w:tabs>
-        <w:ind w:left="6240" w:hanging="480"/>
+        <w:ind w:left="6480" w:hanging="480"/>
       </w:pPr>
     </w:lvl>
   </w:abstractNum>
@@ -4445,10 +4798,7 @@
       <w:lvlText w:val="•"/>
       <w:lvlJc w:val="left"/>
       <w:pPr>
-        <w:tabs>
-          <w:tab w:val="num" w:pos="0"/>
-        </w:tabs>
-        <w:ind w:left="480" w:hanging="480"/>
+        <w:ind w:left="720" w:hanging="480"/>
       </w:pPr>
     </w:lvl>
     <w:lvl w:ilvl="1">
@@ -4456,10 +4806,7 @@
       <w:lvlText w:val="–"/>
       <w:lvlJc w:val="left"/>
       <w:pPr>
-        <w:tabs>
-          <w:tab w:val="num" w:pos="720"/>
-        </w:tabs>
-        <w:ind w:left="1200" w:hanging="480"/>
+        <w:ind w:left="1440" w:hanging="480"/>
       </w:pPr>
     </w:lvl>
     <w:lvl w:ilvl="2">
@@ -4467,10 +4814,7 @@
       <w:lvlText w:val="•"/>
       <w:lvlJc w:val="left"/>
       <w:pPr>
-        <w:tabs>
-          <w:tab w:val="num" w:pos="1440"/>
-        </w:tabs>
-        <w:ind w:left="1920" w:hanging="480"/>
+        <w:ind w:left="2160" w:hanging="480"/>
       </w:pPr>
     </w:lvl>
     <w:lvl w:ilvl="3">
@@ -4478,10 +4822,7 @@
       <w:lvlText w:val="–"/>
       <w:lvlJc w:val="left"/>
       <w:pPr>
-        <w:tabs>
-          <w:tab w:val="num" w:pos="2160"/>
-        </w:tabs>
-        <w:ind w:left="2640" w:hanging="480"/>
+        <w:ind w:left="2880" w:hanging="480"/>
       </w:pPr>
     </w:lvl>
     <w:lvl w:ilvl="4">
@@ -4489,10 +4830,7 @@
       <w:lvlText w:val="•"/>
       <w:lvlJc w:val="left"/>
       <w:pPr>
-        <w:tabs>
-          <w:tab w:val="num" w:pos="2880"/>
-        </w:tabs>
-        <w:ind w:left="3360" w:hanging="480"/>
+        <w:ind w:left="3600" w:hanging="480"/>
       </w:pPr>
     </w:lvl>
     <w:lvl w:ilvl="5">
@@ -4500,10 +4838,7 @@
       <w:lvlText w:val="–"/>
       <w:lvlJc w:val="left"/>
       <w:pPr>
-        <w:tabs>
-          <w:tab w:val="num" w:pos="3600"/>
-        </w:tabs>
-        <w:ind w:left="4080" w:hanging="480"/>
+        <w:ind w:left="4320" w:hanging="480"/>
       </w:pPr>
     </w:lvl>
     <w:lvl w:ilvl="6">
@@ -4511,10 +4846,7 @@
       <w:lvlText w:val="•"/>
       <w:lvlJc w:val="left"/>
       <w:pPr>
-        <w:tabs>
-          <w:tab w:val="num" w:pos="4320"/>
-        </w:tabs>
-        <w:ind w:left="4800" w:hanging="480"/>
+        <w:ind w:left="5040" w:hanging="480"/>
       </w:pPr>
     </w:lvl>
     <w:lvl w:ilvl="7">
@@ -4522,10 +4854,7 @@
       <w:lvlText w:val="–"/>
       <w:lvlJc w:val="left"/>
       <w:pPr>
-        <w:tabs>
-          <w:tab w:val="num" w:pos="5040"/>
-        </w:tabs>
-        <w:ind w:left="5520" w:hanging="480"/>
+        <w:ind w:left="5760" w:hanging="480"/>
       </w:pPr>
     </w:lvl>
     <w:lvl w:ilvl="8">
@@ -4533,10 +4862,7 @@
       <w:lvlText w:val="•"/>
       <w:lvlJc w:val="left"/>
       <w:pPr>
-        <w:tabs>
-          <w:tab w:val="num" w:pos="5760"/>
-        </w:tabs>
-        <w:ind w:left="6240" w:hanging="480"/>
+        <w:ind w:left="6480" w:hanging="480"/>
       </w:pPr>
     </w:lvl>
   </w:abstractNum>

</xml_diff>